<commit_message>
Doc of task 2 added
</commit_message>
<xml_diff>
--- a/Programming-basics/Labs/Lab2/task_1.docx
+++ b/Programming-basics/Labs/Lab2/task_1.docx
@@ -8,100 +8,138 @@
         <w:spacing w:line="240" w:lineRule="auto"/>
         <w:jc w:val="center"/>
         <w:rPr>
+          <w:rFonts w:ascii="Times New Roman" w:cs="Times New Roman" w:eastAsia="Times New Roman" w:hAnsi="Times New Roman"/>
           <w:b w:val="1"/>
+          <w:sz w:val="24"/>
+          <w:szCs w:val="24"/>
         </w:rPr>
       </w:pPr>
       <w:bookmarkStart w:colFirst="0" w:colLast="0" w:name="_vpqyqv9n8f4s" w:id="0"/>
       <w:bookmarkEnd w:id="0"/>
       <w:r>
         <w:rPr>
+          <w:rFonts w:ascii="Times New Roman" w:cs="Times New Roman" w:eastAsia="Times New Roman" w:hAnsi="Times New Roman"/>
           <w:b w:val="1"/>
-          <w:rtl w:val="0"/>
-        </w:rPr>
-        <w:t xml:space="preserve">ФГБОУВО «Московский политехнический университет»</w:t>
-      </w:r>
-    </w:p>
-    <w:p>
-      <w:pPr>
-        <w:spacing w:line="240" w:lineRule="auto"/>
-        <w:rPr/>
-      </w:pPr>
-      <w:r>
-        <w:rPr>
-          <w:rtl w:val="0"/>
-        </w:rPr>
-      </w:r>
-    </w:p>
-    <w:p>
-      <w:pPr>
-        <w:spacing w:line="240" w:lineRule="auto"/>
-        <w:rPr/>
-      </w:pPr>
-      <w:r>
-        <w:rPr>
-          <w:rtl w:val="0"/>
-        </w:rPr>
-      </w:r>
-    </w:p>
-    <w:p>
-      <w:pPr>
-        <w:spacing w:line="240" w:lineRule="auto"/>
-        <w:rPr/>
-      </w:pPr>
-      <w:r>
-        <w:rPr>
-          <w:rtl w:val="0"/>
-        </w:rPr>
-      </w:r>
-    </w:p>
-    <w:p>
-      <w:pPr>
-        <w:spacing w:line="240" w:lineRule="auto"/>
-        <w:rPr/>
-      </w:pPr>
-      <w:r>
-        <w:rPr>
-          <w:rtl w:val="0"/>
-        </w:rPr>
-      </w:r>
-    </w:p>
-    <w:p>
-      <w:pPr>
-        <w:spacing w:line="240" w:lineRule="auto"/>
-        <w:rPr/>
-      </w:pPr>
-      <w:r>
-        <w:rPr>
-          <w:rtl w:val="0"/>
-        </w:rPr>
-      </w:r>
-    </w:p>
-    <w:p>
-      <w:pPr>
-        <w:spacing w:line="240" w:lineRule="auto"/>
-        <w:rPr/>
-      </w:pPr>
-      <w:r>
-        <w:rPr>
-          <w:rtl w:val="0"/>
-        </w:rPr>
-      </w:r>
-    </w:p>
-    <w:p>
-      <w:pPr>
-        <w:spacing w:line="240" w:lineRule="auto"/>
-        <w:rPr/>
-      </w:pPr>
-      <w:r>
-        <w:rPr>
-          <w:rtl w:val="0"/>
-        </w:rPr>
-      </w:r>
-    </w:p>
-    <w:p>
-      <w:pPr>
-        <w:spacing w:line="240" w:lineRule="auto"/>
-        <w:rPr/>
+          <w:sz w:val="24"/>
+          <w:szCs w:val="24"/>
+          <w:rtl w:val="0"/>
+        </w:rPr>
+        <w:t xml:space="preserve">ФГБОУ ВО «Московский политехнический университет»</w:t>
+      </w:r>
+    </w:p>
+    <w:p>
+      <w:pPr>
+        <w:spacing w:line="240" w:lineRule="auto"/>
+        <w:rPr>
+          <w:rFonts w:ascii="Times New Roman" w:cs="Times New Roman" w:eastAsia="Times New Roman" w:hAnsi="Times New Roman"/>
+          <w:sz w:val="24"/>
+          <w:szCs w:val="24"/>
+        </w:rPr>
+      </w:pPr>
+      <w:r>
+        <w:rPr>
+          <w:rtl w:val="0"/>
+        </w:rPr>
+      </w:r>
+    </w:p>
+    <w:p>
+      <w:pPr>
+        <w:spacing w:line="240" w:lineRule="auto"/>
+        <w:rPr>
+          <w:rFonts w:ascii="Times New Roman" w:cs="Times New Roman" w:eastAsia="Times New Roman" w:hAnsi="Times New Roman"/>
+          <w:sz w:val="24"/>
+          <w:szCs w:val="24"/>
+        </w:rPr>
+      </w:pPr>
+      <w:r>
+        <w:rPr>
+          <w:rtl w:val="0"/>
+        </w:rPr>
+      </w:r>
+    </w:p>
+    <w:p>
+      <w:pPr>
+        <w:spacing w:line="240" w:lineRule="auto"/>
+        <w:rPr>
+          <w:rFonts w:ascii="Times New Roman" w:cs="Times New Roman" w:eastAsia="Times New Roman" w:hAnsi="Times New Roman"/>
+          <w:sz w:val="24"/>
+          <w:szCs w:val="24"/>
+        </w:rPr>
+      </w:pPr>
+      <w:r>
+        <w:rPr>
+          <w:rtl w:val="0"/>
+        </w:rPr>
+      </w:r>
+    </w:p>
+    <w:p>
+      <w:pPr>
+        <w:spacing w:line="240" w:lineRule="auto"/>
+        <w:rPr>
+          <w:rFonts w:ascii="Times New Roman" w:cs="Times New Roman" w:eastAsia="Times New Roman" w:hAnsi="Times New Roman"/>
+          <w:sz w:val="24"/>
+          <w:szCs w:val="24"/>
+        </w:rPr>
+      </w:pPr>
+      <w:r>
+        <w:rPr>
+          <w:rtl w:val="0"/>
+        </w:rPr>
+      </w:r>
+    </w:p>
+    <w:p>
+      <w:pPr>
+        <w:spacing w:line="240" w:lineRule="auto"/>
+        <w:rPr>
+          <w:rFonts w:ascii="Times New Roman" w:cs="Times New Roman" w:eastAsia="Times New Roman" w:hAnsi="Times New Roman"/>
+          <w:sz w:val="24"/>
+          <w:szCs w:val="24"/>
+        </w:rPr>
+      </w:pPr>
+      <w:r>
+        <w:rPr>
+          <w:rtl w:val="0"/>
+        </w:rPr>
+      </w:r>
+    </w:p>
+    <w:p>
+      <w:pPr>
+        <w:spacing w:line="240" w:lineRule="auto"/>
+        <w:rPr>
+          <w:rFonts w:ascii="Times New Roman" w:cs="Times New Roman" w:eastAsia="Times New Roman" w:hAnsi="Times New Roman"/>
+          <w:sz w:val="24"/>
+          <w:szCs w:val="24"/>
+        </w:rPr>
+      </w:pPr>
+      <w:r>
+        <w:rPr>
+          <w:rtl w:val="0"/>
+        </w:rPr>
+      </w:r>
+    </w:p>
+    <w:p>
+      <w:pPr>
+        <w:spacing w:line="240" w:lineRule="auto"/>
+        <w:rPr>
+          <w:rFonts w:ascii="Times New Roman" w:cs="Times New Roman" w:eastAsia="Times New Roman" w:hAnsi="Times New Roman"/>
+          <w:sz w:val="24"/>
+          <w:szCs w:val="24"/>
+        </w:rPr>
+      </w:pPr>
+      <w:r>
+        <w:rPr>
+          <w:rtl w:val="0"/>
+        </w:rPr>
+      </w:r>
+    </w:p>
+    <w:p>
+      <w:pPr>
+        <w:spacing w:line="240" w:lineRule="auto"/>
+        <w:rPr>
+          <w:rFonts w:ascii="Times New Roman" w:cs="Times New Roman" w:eastAsia="Times New Roman" w:hAnsi="Times New Roman"/>
+          <w:sz w:val="24"/>
+          <w:szCs w:val="24"/>
+        </w:rPr>
       </w:pPr>
       <w:r>
         <w:rPr>
@@ -115,14 +153,20 @@
         <w:spacing w:line="240" w:lineRule="auto"/>
         <w:jc w:val="center"/>
         <w:rPr>
+          <w:rFonts w:ascii="Times New Roman" w:cs="Times New Roman" w:eastAsia="Times New Roman" w:hAnsi="Times New Roman"/>
           <w:b w:val="1"/>
+          <w:sz w:val="24"/>
+          <w:szCs w:val="24"/>
         </w:rPr>
       </w:pPr>
       <w:bookmarkStart w:colFirst="0" w:colLast="0" w:name="_x3vi9jmsxaw8" w:id="1"/>
       <w:bookmarkEnd w:id="1"/>
       <w:r>
         <w:rPr>
+          <w:rFonts w:ascii="Times New Roman" w:cs="Times New Roman" w:eastAsia="Times New Roman" w:hAnsi="Times New Roman"/>
           <w:b w:val="1"/>
+          <w:sz w:val="24"/>
+          <w:szCs w:val="24"/>
           <w:rtl w:val="0"/>
         </w:rPr>
         <w:t xml:space="preserve">Лабораторная работа №2</w:t>
@@ -133,14 +177,16 @@
         <w:spacing w:line="240" w:lineRule="auto"/>
         <w:jc w:val="center"/>
         <w:rPr>
-          <w:sz w:val="28"/>
-          <w:szCs w:val="28"/>
-        </w:rPr>
-      </w:pPr>
-      <w:r>
-        <w:rPr>
-          <w:sz w:val="28"/>
-          <w:szCs w:val="28"/>
+          <w:rFonts w:ascii="Times New Roman" w:cs="Times New Roman" w:eastAsia="Times New Roman" w:hAnsi="Times New Roman"/>
+          <w:sz w:val="24"/>
+          <w:szCs w:val="24"/>
+        </w:rPr>
+      </w:pPr>
+      <w:r>
+        <w:rPr>
+          <w:rFonts w:ascii="Times New Roman" w:cs="Times New Roman" w:eastAsia="Times New Roman" w:hAnsi="Times New Roman"/>
+          <w:sz w:val="24"/>
+          <w:szCs w:val="24"/>
           <w:rtl w:val="0"/>
         </w:rPr>
         <w:t xml:space="preserve">Разветвляющиеся вычислительные процессы</w:t>
@@ -151,8 +197,9 @@
         <w:spacing w:line="240" w:lineRule="auto"/>
         <w:jc w:val="center"/>
         <w:rPr>
-          <w:sz w:val="28"/>
-          <w:szCs w:val="28"/>
+          <w:rFonts w:ascii="Times New Roman" w:cs="Times New Roman" w:eastAsia="Times New Roman" w:hAnsi="Times New Roman"/>
+          <w:sz w:val="24"/>
+          <w:szCs w:val="24"/>
         </w:rPr>
       </w:pPr>
       <w:r>
@@ -166,16 +213,18 @@
         <w:spacing w:line="240" w:lineRule="auto"/>
         <w:jc w:val="center"/>
         <w:rPr>
+          <w:rFonts w:ascii="Times New Roman" w:cs="Times New Roman" w:eastAsia="Times New Roman" w:hAnsi="Times New Roman"/>
           <w:b w:val="1"/>
-          <w:sz w:val="28"/>
-          <w:szCs w:val="28"/>
-        </w:rPr>
-      </w:pPr>
-      <w:r>
-        <w:rPr>
+          <w:sz w:val="24"/>
+          <w:szCs w:val="24"/>
+        </w:rPr>
+      </w:pPr>
+      <w:r>
+        <w:rPr>
+          <w:rFonts w:ascii="Times New Roman" w:cs="Times New Roman" w:eastAsia="Times New Roman" w:hAnsi="Times New Roman"/>
           <w:b w:val="1"/>
-          <w:sz w:val="28"/>
-          <w:szCs w:val="28"/>
+          <w:sz w:val="24"/>
+          <w:szCs w:val="24"/>
           <w:rtl w:val="0"/>
         </w:rPr>
         <w:t xml:space="preserve">Задание 1</w:t>
@@ -189,9 +238,10 @@
         <w:spacing w:line="240" w:lineRule="auto"/>
         <w:jc w:val="center"/>
         <w:rPr>
+          <w:rFonts w:ascii="Times New Roman" w:cs="Times New Roman" w:eastAsia="Times New Roman" w:hAnsi="Times New Roman"/>
           <w:b w:val="1"/>
-          <w:sz w:val="28"/>
-          <w:szCs w:val="28"/>
+          <w:sz w:val="24"/>
+          <w:szCs w:val="24"/>
         </w:rPr>
       </w:pPr>
       <w:r>
@@ -205,9 +255,10 @@
         <w:spacing w:line="240" w:lineRule="auto"/>
         <w:jc w:val="center"/>
         <w:rPr>
+          <w:rFonts w:ascii="Times New Roman" w:cs="Times New Roman" w:eastAsia="Times New Roman" w:hAnsi="Times New Roman"/>
           <w:b w:val="1"/>
-          <w:sz w:val="28"/>
-          <w:szCs w:val="28"/>
+          <w:sz w:val="24"/>
+          <w:szCs w:val="24"/>
         </w:rPr>
       </w:pPr>
       <w:r>
@@ -221,14 +272,16 @@
         <w:spacing w:line="240" w:lineRule="auto"/>
         <w:jc w:val="center"/>
         <w:rPr>
-          <w:sz w:val="28"/>
-          <w:szCs w:val="28"/>
-        </w:rPr>
-      </w:pPr>
-      <w:r>
-        <w:rPr>
-          <w:sz w:val="28"/>
-          <w:szCs w:val="28"/>
+          <w:rFonts w:ascii="Times New Roman" w:cs="Times New Roman" w:eastAsia="Times New Roman" w:hAnsi="Times New Roman"/>
+          <w:sz w:val="24"/>
+          <w:szCs w:val="24"/>
+        </w:rPr>
+      </w:pPr>
+      <w:r>
+        <w:rPr>
+          <w:rFonts w:ascii="Times New Roman" w:cs="Times New Roman" w:eastAsia="Times New Roman" w:hAnsi="Times New Roman"/>
+          <w:sz w:val="24"/>
+          <w:szCs w:val="24"/>
           <w:rtl w:val="0"/>
         </w:rPr>
         <w:t xml:space="preserve">по дисциплине: </w:t>
@@ -239,14 +292,16 @@
         <w:spacing w:line="240" w:lineRule="auto"/>
         <w:jc w:val="center"/>
         <w:rPr>
-          <w:sz w:val="28"/>
-          <w:szCs w:val="28"/>
-        </w:rPr>
-      </w:pPr>
-      <w:r>
-        <w:rPr>
-          <w:sz w:val="28"/>
-          <w:szCs w:val="28"/>
+          <w:rFonts w:ascii="Times New Roman" w:cs="Times New Roman" w:eastAsia="Times New Roman" w:hAnsi="Times New Roman"/>
+          <w:sz w:val="24"/>
+          <w:szCs w:val="24"/>
+        </w:rPr>
+      </w:pPr>
+      <w:r>
+        <w:rPr>
+          <w:rFonts w:ascii="Times New Roman" w:cs="Times New Roman" w:eastAsia="Times New Roman" w:hAnsi="Times New Roman"/>
+          <w:sz w:val="24"/>
+          <w:szCs w:val="24"/>
           <w:rtl w:val="0"/>
         </w:rPr>
         <w:t xml:space="preserve">Программирование</w:t>
@@ -260,6 +315,561 @@
     <w:p>
       <w:pPr>
         <w:spacing w:line="240" w:lineRule="auto"/>
+        <w:rPr>
+          <w:rFonts w:ascii="Times New Roman" w:cs="Times New Roman" w:eastAsia="Times New Roman" w:hAnsi="Times New Roman"/>
+          <w:sz w:val="24"/>
+          <w:szCs w:val="24"/>
+        </w:rPr>
+      </w:pPr>
+      <w:r>
+        <w:rPr>
+          <w:rtl w:val="0"/>
+        </w:rPr>
+      </w:r>
+    </w:p>
+    <w:p>
+      <w:pPr>
+        <w:spacing w:line="240" w:lineRule="auto"/>
+        <w:rPr>
+          <w:rFonts w:ascii="Times New Roman" w:cs="Times New Roman" w:eastAsia="Times New Roman" w:hAnsi="Times New Roman"/>
+          <w:sz w:val="24"/>
+          <w:szCs w:val="24"/>
+        </w:rPr>
+      </w:pPr>
+      <w:r>
+        <w:rPr>
+          <w:rtl w:val="0"/>
+        </w:rPr>
+      </w:r>
+    </w:p>
+    <w:p>
+      <w:pPr>
+        <w:spacing w:line="240" w:lineRule="auto"/>
+        <w:rPr>
+          <w:rFonts w:ascii="Times New Roman" w:cs="Times New Roman" w:eastAsia="Times New Roman" w:hAnsi="Times New Roman"/>
+          <w:sz w:val="24"/>
+          <w:szCs w:val="24"/>
+        </w:rPr>
+      </w:pPr>
+      <w:r>
+        <w:rPr>
+          <w:rtl w:val="0"/>
+        </w:rPr>
+      </w:r>
+    </w:p>
+    <w:p>
+      <w:pPr>
+        <w:spacing w:line="240" w:lineRule="auto"/>
+        <w:rPr>
+          <w:rFonts w:ascii="Times New Roman" w:cs="Times New Roman" w:eastAsia="Times New Roman" w:hAnsi="Times New Roman"/>
+          <w:sz w:val="24"/>
+          <w:szCs w:val="24"/>
+        </w:rPr>
+      </w:pPr>
+      <w:r>
+        <w:rPr>
+          <w:rtl w:val="0"/>
+        </w:rPr>
+      </w:r>
+    </w:p>
+    <w:p>
+      <w:pPr>
+        <w:spacing w:line="240" w:lineRule="auto"/>
+        <w:rPr>
+          <w:rFonts w:ascii="Times New Roman" w:cs="Times New Roman" w:eastAsia="Times New Roman" w:hAnsi="Times New Roman"/>
+          <w:sz w:val="24"/>
+          <w:szCs w:val="24"/>
+        </w:rPr>
+      </w:pPr>
+      <w:r>
+        <w:rPr>
+          <w:rtl w:val="0"/>
+        </w:rPr>
+      </w:r>
+    </w:p>
+    <w:p>
+      <w:pPr>
+        <w:spacing w:line="240" w:lineRule="auto"/>
+        <w:rPr>
+          <w:rFonts w:ascii="Times New Roman" w:cs="Times New Roman" w:eastAsia="Times New Roman" w:hAnsi="Times New Roman"/>
+          <w:sz w:val="24"/>
+          <w:szCs w:val="24"/>
+        </w:rPr>
+      </w:pPr>
+      <w:r>
+        <w:rPr>
+          <w:rtl w:val="0"/>
+        </w:rPr>
+      </w:r>
+    </w:p>
+    <w:p>
+      <w:pPr>
+        <w:spacing w:line="240" w:lineRule="auto"/>
+        <w:rPr>
+          <w:rFonts w:ascii="Times New Roman" w:cs="Times New Roman" w:eastAsia="Times New Roman" w:hAnsi="Times New Roman"/>
+          <w:sz w:val="24"/>
+          <w:szCs w:val="24"/>
+        </w:rPr>
+      </w:pPr>
+      <w:r>
+        <w:rPr>
+          <w:rtl w:val="0"/>
+        </w:rPr>
+      </w:r>
+    </w:p>
+    <w:p>
+      <w:pPr>
+        <w:spacing w:line="240" w:lineRule="auto"/>
+        <w:rPr>
+          <w:rFonts w:ascii="Times New Roman" w:cs="Times New Roman" w:eastAsia="Times New Roman" w:hAnsi="Times New Roman"/>
+          <w:sz w:val="24"/>
+          <w:szCs w:val="24"/>
+        </w:rPr>
+      </w:pPr>
+      <w:r>
+        <w:rPr>
+          <w:rtl w:val="0"/>
+        </w:rPr>
+      </w:r>
+    </w:p>
+    <w:p>
+      <w:pPr>
+        <w:spacing w:line="240" w:lineRule="auto"/>
+        <w:rPr>
+          <w:rFonts w:ascii="Times New Roman" w:cs="Times New Roman" w:eastAsia="Times New Roman" w:hAnsi="Times New Roman"/>
+          <w:sz w:val="24"/>
+          <w:szCs w:val="24"/>
+        </w:rPr>
+      </w:pPr>
+      <w:r>
+        <w:rPr>
+          <w:rtl w:val="0"/>
+        </w:rPr>
+      </w:r>
+    </w:p>
+    <w:p>
+      <w:pPr>
+        <w:spacing w:line="240" w:lineRule="auto"/>
+        <w:rPr>
+          <w:rFonts w:ascii="Times New Roman" w:cs="Times New Roman" w:eastAsia="Times New Roman" w:hAnsi="Times New Roman"/>
+          <w:sz w:val="24"/>
+          <w:szCs w:val="24"/>
+        </w:rPr>
+      </w:pPr>
+      <w:r>
+        <w:rPr>
+          <w:rtl w:val="0"/>
+        </w:rPr>
+      </w:r>
+    </w:p>
+    <w:p>
+      <w:pPr>
+        <w:spacing w:line="240" w:lineRule="auto"/>
+        <w:rPr>
+          <w:rFonts w:ascii="Times New Roman" w:cs="Times New Roman" w:eastAsia="Times New Roman" w:hAnsi="Times New Roman"/>
+          <w:sz w:val="24"/>
+          <w:szCs w:val="24"/>
+        </w:rPr>
+      </w:pPr>
+      <w:r>
+        <w:rPr>
+          <w:rtl w:val="0"/>
+        </w:rPr>
+      </w:r>
+    </w:p>
+    <w:p>
+      <w:pPr>
+        <w:spacing w:line="240" w:lineRule="auto"/>
+        <w:rPr>
+          <w:rFonts w:ascii="Times New Roman" w:cs="Times New Roman" w:eastAsia="Times New Roman" w:hAnsi="Times New Roman"/>
+          <w:sz w:val="24"/>
+          <w:szCs w:val="24"/>
+        </w:rPr>
+      </w:pPr>
+      <w:r>
+        <w:rPr>
+          <w:rtl w:val="0"/>
+        </w:rPr>
+      </w:r>
+    </w:p>
+    <w:p>
+      <w:pPr>
+        <w:spacing w:line="240" w:lineRule="auto"/>
+        <w:rPr>
+          <w:rFonts w:ascii="Times New Roman" w:cs="Times New Roman" w:eastAsia="Times New Roman" w:hAnsi="Times New Roman"/>
+          <w:sz w:val="24"/>
+          <w:szCs w:val="24"/>
+        </w:rPr>
+      </w:pPr>
+      <w:r>
+        <w:rPr>
+          <w:rtl w:val="0"/>
+        </w:rPr>
+      </w:r>
+    </w:p>
+    <w:p>
+      <w:pPr>
+        <w:spacing w:line="240" w:lineRule="auto"/>
+        <w:jc w:val="right"/>
+        <w:rPr>
+          <w:rFonts w:ascii="Times New Roman" w:cs="Times New Roman" w:eastAsia="Times New Roman" w:hAnsi="Times New Roman"/>
+          <w:sz w:val="24"/>
+          <w:szCs w:val="24"/>
+        </w:rPr>
+      </w:pPr>
+      <w:r>
+        <w:rPr>
+          <w:rFonts w:ascii="Times New Roman" w:cs="Times New Roman" w:eastAsia="Times New Roman" w:hAnsi="Times New Roman"/>
+          <w:sz w:val="24"/>
+          <w:szCs w:val="24"/>
+          <w:rtl w:val="0"/>
+        </w:rPr>
+        <w:t xml:space="preserve">Выполнил </w:t>
+      </w:r>
+    </w:p>
+    <w:p>
+      <w:pPr>
+        <w:spacing w:line="240" w:lineRule="auto"/>
+        <w:jc w:val="right"/>
+        <w:rPr>
+          <w:rFonts w:ascii="Times New Roman" w:cs="Times New Roman" w:eastAsia="Times New Roman" w:hAnsi="Times New Roman"/>
+          <w:sz w:val="24"/>
+          <w:szCs w:val="24"/>
+        </w:rPr>
+      </w:pPr>
+      <w:r>
+        <w:rPr>
+          <w:rFonts w:ascii="Times New Roman" w:cs="Times New Roman" w:eastAsia="Times New Roman" w:hAnsi="Times New Roman"/>
+          <w:sz w:val="24"/>
+          <w:szCs w:val="24"/>
+          <w:rtl w:val="0"/>
+        </w:rPr>
+        <w:t xml:space="preserve">студент 1 курса </w:t>
+      </w:r>
+    </w:p>
+    <w:p>
+      <w:pPr>
+        <w:spacing w:line="240" w:lineRule="auto"/>
+        <w:jc w:val="right"/>
+        <w:rPr>
+          <w:rFonts w:ascii="Times New Roman" w:cs="Times New Roman" w:eastAsia="Times New Roman" w:hAnsi="Times New Roman"/>
+          <w:sz w:val="24"/>
+          <w:szCs w:val="24"/>
+        </w:rPr>
+      </w:pPr>
+      <w:r>
+        <w:rPr>
+          <w:rFonts w:ascii="Times New Roman" w:cs="Times New Roman" w:eastAsia="Times New Roman" w:hAnsi="Times New Roman"/>
+          <w:sz w:val="24"/>
+          <w:szCs w:val="24"/>
+          <w:rtl w:val="0"/>
+        </w:rPr>
+        <w:t xml:space="preserve">группы 201-321</w:t>
+      </w:r>
+    </w:p>
+    <w:p>
+      <w:pPr>
+        <w:spacing w:line="240" w:lineRule="auto"/>
+        <w:jc w:val="right"/>
+        <w:rPr>
+          <w:rFonts w:ascii="Times New Roman" w:cs="Times New Roman" w:eastAsia="Times New Roman" w:hAnsi="Times New Roman"/>
+          <w:sz w:val="24"/>
+          <w:szCs w:val="24"/>
+        </w:rPr>
+      </w:pPr>
+      <w:r>
+        <w:rPr>
+          <w:rFonts w:ascii="Times New Roman" w:cs="Times New Roman" w:eastAsia="Times New Roman" w:hAnsi="Times New Roman"/>
+          <w:sz w:val="24"/>
+          <w:szCs w:val="24"/>
+          <w:rtl w:val="0"/>
+        </w:rPr>
+        <w:t xml:space="preserve">Колобов К.В.</w:t>
+      </w:r>
+    </w:p>
+    <w:p>
+      <w:pPr>
+        <w:spacing w:line="240" w:lineRule="auto"/>
+        <w:jc w:val="right"/>
+        <w:rPr>
+          <w:rFonts w:ascii="Times New Roman" w:cs="Times New Roman" w:eastAsia="Times New Roman" w:hAnsi="Times New Roman"/>
+          <w:sz w:val="24"/>
+          <w:szCs w:val="24"/>
+        </w:rPr>
+      </w:pPr>
+      <w:r>
+        <w:rPr>
+          <w:rtl w:val="0"/>
+        </w:rPr>
+      </w:r>
+    </w:p>
+    <w:p>
+      <w:pPr>
+        <w:spacing w:line="240" w:lineRule="auto"/>
+        <w:jc w:val="right"/>
+        <w:rPr>
+          <w:rFonts w:ascii="Times New Roman" w:cs="Times New Roman" w:eastAsia="Times New Roman" w:hAnsi="Times New Roman"/>
+          <w:sz w:val="24"/>
+          <w:szCs w:val="24"/>
+        </w:rPr>
+      </w:pPr>
+      <w:r>
+        <w:rPr>
+          <w:rFonts w:ascii="Times New Roman" w:cs="Times New Roman" w:eastAsia="Times New Roman" w:hAnsi="Times New Roman"/>
+          <w:sz w:val="24"/>
+          <w:szCs w:val="24"/>
+          <w:rtl w:val="0"/>
+        </w:rPr>
+        <w:t xml:space="preserve">Проверил:</w:t>
+      </w:r>
+    </w:p>
+    <w:p>
+      <w:pPr>
+        <w:spacing w:line="240" w:lineRule="auto"/>
+        <w:jc w:val="right"/>
+        <w:rPr>
+          <w:rFonts w:ascii="Times New Roman" w:cs="Times New Roman" w:eastAsia="Times New Roman" w:hAnsi="Times New Roman"/>
+          <w:sz w:val="24"/>
+          <w:szCs w:val="24"/>
+        </w:rPr>
+      </w:pPr>
+      <w:r>
+        <w:rPr>
+          <w:rFonts w:ascii="Times New Roman" w:cs="Times New Roman" w:eastAsia="Times New Roman" w:hAnsi="Times New Roman"/>
+          <w:sz w:val="24"/>
+          <w:szCs w:val="24"/>
+          <w:rtl w:val="0"/>
+        </w:rPr>
+        <w:t xml:space="preserve">____________ Никишина И.Н.</w:t>
+      </w:r>
+    </w:p>
+    <w:p>
+      <w:pPr>
+        <w:spacing w:line="240" w:lineRule="auto"/>
+        <w:jc w:val="right"/>
+        <w:rPr>
+          <w:rFonts w:ascii="Times New Roman" w:cs="Times New Roman" w:eastAsia="Times New Roman" w:hAnsi="Times New Roman"/>
+          <w:sz w:val="24"/>
+          <w:szCs w:val="24"/>
+        </w:rPr>
+      </w:pPr>
+      <w:r>
+        <w:rPr>
+          <w:rtl w:val="0"/>
+        </w:rPr>
+      </w:r>
+    </w:p>
+    <w:p>
+      <w:pPr>
+        <w:spacing w:line="240" w:lineRule="auto"/>
+        <w:jc w:val="right"/>
+        <w:rPr>
+          <w:rFonts w:ascii="Times New Roman" w:cs="Times New Roman" w:eastAsia="Times New Roman" w:hAnsi="Times New Roman"/>
+          <w:sz w:val="24"/>
+          <w:szCs w:val="24"/>
+        </w:rPr>
+      </w:pPr>
+      <w:r>
+        <w:rPr>
+          <w:rtl w:val="0"/>
+        </w:rPr>
+      </w:r>
+    </w:p>
+    <w:p>
+      <w:pPr>
+        <w:spacing w:line="240" w:lineRule="auto"/>
+        <w:jc w:val="right"/>
+        <w:rPr>
+          <w:rFonts w:ascii="Times New Roman" w:cs="Times New Roman" w:eastAsia="Times New Roman" w:hAnsi="Times New Roman"/>
+          <w:sz w:val="24"/>
+          <w:szCs w:val="24"/>
+        </w:rPr>
+      </w:pPr>
+      <w:r>
+        <w:rPr>
+          <w:rtl w:val="0"/>
+        </w:rPr>
+      </w:r>
+    </w:p>
+    <w:p>
+      <w:pPr>
+        <w:spacing w:line="240" w:lineRule="auto"/>
+        <w:jc w:val="right"/>
+        <w:rPr>
+          <w:rFonts w:ascii="Times New Roman" w:cs="Times New Roman" w:eastAsia="Times New Roman" w:hAnsi="Times New Roman"/>
+          <w:sz w:val="24"/>
+          <w:szCs w:val="24"/>
+        </w:rPr>
+      </w:pPr>
+      <w:r>
+        <w:rPr>
+          <w:rtl w:val="0"/>
+        </w:rPr>
+      </w:r>
+    </w:p>
+    <w:p>
+      <w:pPr>
+        <w:spacing w:line="240" w:lineRule="auto"/>
+        <w:jc w:val="right"/>
+        <w:rPr>
+          <w:rFonts w:ascii="Times New Roman" w:cs="Times New Roman" w:eastAsia="Times New Roman" w:hAnsi="Times New Roman"/>
+          <w:sz w:val="24"/>
+          <w:szCs w:val="24"/>
+        </w:rPr>
+      </w:pPr>
+      <w:r>
+        <w:rPr>
+          <w:rtl w:val="0"/>
+        </w:rPr>
+      </w:r>
+    </w:p>
+    <w:p>
+      <w:pPr>
+        <w:spacing w:line="240" w:lineRule="auto"/>
+        <w:jc w:val="left"/>
+        <w:rPr>
+          <w:rFonts w:ascii="Times New Roman" w:cs="Times New Roman" w:eastAsia="Times New Roman" w:hAnsi="Times New Roman"/>
+          <w:sz w:val="24"/>
+          <w:szCs w:val="24"/>
+        </w:rPr>
+      </w:pPr>
+      <w:r>
+        <w:rPr>
+          <w:rtl w:val="0"/>
+        </w:rPr>
+      </w:r>
+    </w:p>
+    <w:p>
+      <w:pPr>
+        <w:spacing w:line="240" w:lineRule="auto"/>
+        <w:jc w:val="left"/>
+        <w:rPr>
+          <w:rFonts w:ascii="Times New Roman" w:cs="Times New Roman" w:eastAsia="Times New Roman" w:hAnsi="Times New Roman"/>
+          <w:sz w:val="24"/>
+          <w:szCs w:val="24"/>
+        </w:rPr>
+      </w:pPr>
+      <w:r>
+        <w:rPr>
+          <w:rtl w:val="0"/>
+        </w:rPr>
+      </w:r>
+    </w:p>
+    <w:p>
+      <w:pPr>
+        <w:spacing w:line="240" w:lineRule="auto"/>
+        <w:jc w:val="right"/>
+        <w:rPr>
+          <w:rFonts w:ascii="Times New Roman" w:cs="Times New Roman" w:eastAsia="Times New Roman" w:hAnsi="Times New Roman"/>
+          <w:sz w:val="24"/>
+          <w:szCs w:val="24"/>
+        </w:rPr>
+      </w:pPr>
+      <w:r>
+        <w:rPr>
+          <w:rtl w:val="0"/>
+        </w:rPr>
+      </w:r>
+    </w:p>
+    <w:p>
+      <w:pPr>
+        <w:pStyle w:val="Heading1"/>
+        <w:spacing w:line="240" w:lineRule="auto"/>
+        <w:jc w:val="center"/>
+        <w:rPr>
+          <w:rFonts w:ascii="Times New Roman" w:cs="Times New Roman" w:eastAsia="Times New Roman" w:hAnsi="Times New Roman"/>
+          <w:sz w:val="24"/>
+          <w:szCs w:val="24"/>
+        </w:rPr>
+      </w:pPr>
+      <w:bookmarkStart w:colFirst="0" w:colLast="0" w:name="_xmthhiuwfx3p" w:id="2"/>
+      <w:bookmarkEnd w:id="2"/>
+      <w:r>
+        <w:rPr>
+          <w:rFonts w:ascii="Times New Roman" w:cs="Times New Roman" w:eastAsia="Times New Roman" w:hAnsi="Times New Roman"/>
+          <w:b w:val="1"/>
+          <w:sz w:val="24"/>
+          <w:szCs w:val="24"/>
+          <w:rtl w:val="0"/>
+        </w:rPr>
+        <w:t xml:space="preserve">Москва 2020</w:t>
+      </w:r>
+      <w:r>
+        <w:rPr>
+          <w:rtl w:val="0"/>
+        </w:rPr>
+      </w:r>
+    </w:p>
+    <w:p>
+      <w:pPr>
+        <w:spacing w:line="240" w:lineRule="auto"/>
+        <w:jc w:val="right"/>
+        <w:rPr>
+          <w:rFonts w:ascii="Times New Roman" w:cs="Times New Roman" w:eastAsia="Times New Roman" w:hAnsi="Times New Roman"/>
+          <w:sz w:val="24"/>
+          <w:szCs w:val="24"/>
+        </w:rPr>
+      </w:pPr>
+      <w:r>
+        <w:rPr>
+          <w:rtl w:val="0"/>
+        </w:rPr>
+      </w:r>
+    </w:p>
+    <w:p>
+      <w:pPr>
+        <w:pStyle w:val="Heading1"/>
+        <w:spacing w:after="0" w:before="0" w:line="240" w:lineRule="auto"/>
+        <w:ind w:left="0" w:firstLine="0"/>
+        <w:jc w:val="left"/>
+        <w:rPr>
+          <w:rFonts w:ascii="Times New Roman" w:cs="Times New Roman" w:eastAsia="Times New Roman" w:hAnsi="Times New Roman"/>
+          <w:b w:val="1"/>
+          <w:sz w:val="24"/>
+          <w:szCs w:val="24"/>
+        </w:rPr>
+      </w:pPr>
+      <w:bookmarkStart w:colFirst="0" w:colLast="0" w:name="_qel49nskmn2e" w:id="3"/>
+      <w:bookmarkEnd w:id="3"/>
+      <w:r>
+        <w:rPr>
+          <w:rFonts w:ascii="Times New Roman" w:cs="Times New Roman" w:eastAsia="Times New Roman" w:hAnsi="Times New Roman"/>
+          <w:b w:val="1"/>
+          <w:sz w:val="24"/>
+          <w:szCs w:val="24"/>
+          <w:rtl w:val="0"/>
+        </w:rPr>
+        <w:t xml:space="preserve">Цель работы</w:t>
+      </w:r>
+    </w:p>
+    <w:p>
+      <w:pPr>
+        <w:spacing w:after="0" w:before="0" w:line="240" w:lineRule="auto"/>
+        <w:rPr>
+          <w:rFonts w:ascii="Times New Roman" w:cs="Times New Roman" w:eastAsia="Times New Roman" w:hAnsi="Times New Roman"/>
+          <w:sz w:val="24"/>
+          <w:szCs w:val="24"/>
+        </w:rPr>
+      </w:pPr>
+      <w:r>
+        <w:rPr>
+          <w:b w:val="1"/>
+          <w:rtl w:val="0"/>
+        </w:rPr>
+        <w:tab/>
+      </w:r>
+      <w:r>
+        <w:rPr>
+          <w:rFonts w:ascii="Times New Roman" w:cs="Times New Roman" w:eastAsia="Times New Roman" w:hAnsi="Times New Roman"/>
+          <w:sz w:val="24"/>
+          <w:szCs w:val="24"/>
+          <w:rtl w:val="0"/>
+        </w:rPr>
+        <w:t xml:space="preserve">Дать студентам практический навык в использовании условных операторов ветвления на языке программирования Python.</w:t>
+      </w:r>
+    </w:p>
+    <w:p>
+      <w:pPr>
         <w:rPr/>
       </w:pPr>
       <w:r>
@@ -270,354 +880,22 @@
     </w:p>
     <w:p>
       <w:pPr>
-        <w:spacing w:line="240" w:lineRule="auto"/>
-        <w:rPr/>
-      </w:pPr>
-      <w:r>
-        <w:rPr>
-          <w:rtl w:val="0"/>
-        </w:rPr>
-      </w:r>
-    </w:p>
-    <w:p>
-      <w:pPr>
-        <w:spacing w:line="240" w:lineRule="auto"/>
-        <w:rPr/>
-      </w:pPr>
-      <w:r>
-        <w:rPr>
-          <w:rtl w:val="0"/>
-        </w:rPr>
-      </w:r>
-    </w:p>
-    <w:p>
-      <w:pPr>
-        <w:spacing w:line="240" w:lineRule="auto"/>
-        <w:rPr/>
-      </w:pPr>
-      <w:r>
-        <w:rPr>
-          <w:rtl w:val="0"/>
-        </w:rPr>
-      </w:r>
-    </w:p>
-    <w:p>
-      <w:pPr>
-        <w:spacing w:line="240" w:lineRule="auto"/>
-        <w:rPr/>
-      </w:pPr>
-      <w:r>
-        <w:rPr>
-          <w:rtl w:val="0"/>
-        </w:rPr>
-      </w:r>
-    </w:p>
-    <w:p>
-      <w:pPr>
-        <w:spacing w:line="240" w:lineRule="auto"/>
-        <w:rPr/>
-      </w:pPr>
-      <w:r>
-        <w:rPr>
-          <w:rtl w:val="0"/>
-        </w:rPr>
-      </w:r>
-    </w:p>
-    <w:p>
-      <w:pPr>
-        <w:spacing w:line="240" w:lineRule="auto"/>
-        <w:rPr/>
-      </w:pPr>
-      <w:r>
-        <w:rPr>
-          <w:rtl w:val="0"/>
-        </w:rPr>
-      </w:r>
-    </w:p>
-    <w:p>
-      <w:pPr>
-        <w:spacing w:line="240" w:lineRule="auto"/>
-        <w:rPr/>
-      </w:pPr>
-      <w:r>
-        <w:rPr>
-          <w:rtl w:val="0"/>
-        </w:rPr>
-      </w:r>
-    </w:p>
-    <w:p>
-      <w:pPr>
-        <w:spacing w:line="240" w:lineRule="auto"/>
-        <w:rPr/>
-      </w:pPr>
-      <w:r>
-        <w:rPr>
-          <w:rtl w:val="0"/>
-        </w:rPr>
-      </w:r>
-    </w:p>
-    <w:p>
-      <w:pPr>
-        <w:spacing w:line="240" w:lineRule="auto"/>
-        <w:rPr/>
-      </w:pPr>
-      <w:r>
-        <w:rPr>
-          <w:rtl w:val="0"/>
-        </w:rPr>
-      </w:r>
-    </w:p>
-    <w:p>
-      <w:pPr>
-        <w:spacing w:line="240" w:lineRule="auto"/>
-        <w:rPr/>
-      </w:pPr>
-      <w:r>
-        <w:rPr>
-          <w:rtl w:val="0"/>
-        </w:rPr>
-      </w:r>
-    </w:p>
-    <w:p>
-      <w:pPr>
-        <w:spacing w:line="240" w:lineRule="auto"/>
-        <w:rPr/>
-      </w:pPr>
-      <w:r>
-        <w:rPr>
-          <w:rtl w:val="0"/>
-        </w:rPr>
-      </w:r>
-    </w:p>
-    <w:p>
-      <w:pPr>
-        <w:spacing w:line="240" w:lineRule="auto"/>
-        <w:rPr/>
-      </w:pPr>
-      <w:r>
-        <w:rPr>
-          <w:rtl w:val="0"/>
-        </w:rPr>
-      </w:r>
-    </w:p>
-    <w:p>
-      <w:pPr>
-        <w:spacing w:line="240" w:lineRule="auto"/>
-        <w:jc w:val="right"/>
-        <w:rPr/>
-      </w:pPr>
-      <w:r>
-        <w:rPr>
-          <w:rtl w:val="0"/>
-        </w:rPr>
-        <w:t xml:space="preserve">Выполнил </w:t>
-      </w:r>
-    </w:p>
-    <w:p>
-      <w:pPr>
-        <w:spacing w:line="240" w:lineRule="auto"/>
-        <w:jc w:val="right"/>
-        <w:rPr/>
-      </w:pPr>
-      <w:r>
-        <w:rPr>
-          <w:rtl w:val="0"/>
-        </w:rPr>
-        <w:t xml:space="preserve">студент 1 курса </w:t>
-      </w:r>
-    </w:p>
-    <w:p>
-      <w:pPr>
-        <w:spacing w:line="240" w:lineRule="auto"/>
-        <w:jc w:val="right"/>
-        <w:rPr/>
-      </w:pPr>
-      <w:r>
-        <w:rPr>
-          <w:rtl w:val="0"/>
-        </w:rPr>
-        <w:t xml:space="preserve">группы 201-321</w:t>
-      </w:r>
-    </w:p>
-    <w:p>
-      <w:pPr>
-        <w:spacing w:line="240" w:lineRule="auto"/>
-        <w:jc w:val="right"/>
-        <w:rPr/>
-      </w:pPr>
-      <w:r>
-        <w:rPr>
-          <w:rtl w:val="0"/>
-        </w:rPr>
-        <w:t xml:space="preserve">Колобов К.В.</w:t>
-      </w:r>
-    </w:p>
-    <w:p>
-      <w:pPr>
-        <w:spacing w:line="240" w:lineRule="auto"/>
-        <w:jc w:val="right"/>
-        <w:rPr/>
-      </w:pPr>
-      <w:r>
-        <w:rPr>
-          <w:rtl w:val="0"/>
-        </w:rPr>
-      </w:r>
-    </w:p>
-    <w:p>
-      <w:pPr>
-        <w:spacing w:line="240" w:lineRule="auto"/>
-        <w:jc w:val="right"/>
-        <w:rPr/>
-      </w:pPr>
-      <w:r>
-        <w:rPr>
-          <w:rtl w:val="0"/>
-        </w:rPr>
-        <w:t xml:space="preserve">Проверил:</w:t>
-      </w:r>
-    </w:p>
-    <w:p>
-      <w:pPr>
-        <w:spacing w:line="240" w:lineRule="auto"/>
-        <w:jc w:val="right"/>
-        <w:rPr/>
-      </w:pPr>
-      <w:r>
-        <w:rPr>
-          <w:rtl w:val="0"/>
-        </w:rPr>
-        <w:t xml:space="preserve">____________ Никишина И.Н.</w:t>
-      </w:r>
-    </w:p>
-    <w:p>
-      <w:pPr>
-        <w:spacing w:line="240" w:lineRule="auto"/>
-        <w:jc w:val="right"/>
-        <w:rPr/>
-      </w:pPr>
-      <w:r>
-        <w:rPr>
-          <w:rtl w:val="0"/>
-        </w:rPr>
-      </w:r>
-    </w:p>
-    <w:p>
-      <w:pPr>
-        <w:spacing w:line="240" w:lineRule="auto"/>
-        <w:jc w:val="right"/>
-        <w:rPr/>
-      </w:pPr>
-      <w:r>
-        <w:rPr>
-          <w:rtl w:val="0"/>
-        </w:rPr>
-      </w:r>
-    </w:p>
-    <w:p>
-      <w:pPr>
-        <w:spacing w:line="240" w:lineRule="auto"/>
-        <w:jc w:val="right"/>
-        <w:rPr/>
-      </w:pPr>
-      <w:r>
-        <w:rPr>
-          <w:rtl w:val="0"/>
-        </w:rPr>
-      </w:r>
-    </w:p>
-    <w:p>
-      <w:pPr>
-        <w:spacing w:line="240" w:lineRule="auto"/>
-        <w:jc w:val="right"/>
-        <w:rPr/>
-      </w:pPr>
-      <w:r>
-        <w:rPr>
-          <w:rtl w:val="0"/>
-        </w:rPr>
-      </w:r>
-    </w:p>
-    <w:p>
-      <w:pPr>
-        <w:spacing w:line="240" w:lineRule="auto"/>
-        <w:jc w:val="right"/>
-        <w:rPr/>
-      </w:pPr>
-      <w:r>
-        <w:rPr>
-          <w:rtl w:val="0"/>
-        </w:rPr>
-      </w:r>
-    </w:p>
-    <w:p>
-      <w:pPr>
-        <w:spacing w:line="240" w:lineRule="auto"/>
-        <w:jc w:val="left"/>
-        <w:rPr/>
-      </w:pPr>
-      <w:r>
-        <w:rPr>
-          <w:rtl w:val="0"/>
-        </w:rPr>
-      </w:r>
-    </w:p>
-    <w:p>
-      <w:pPr>
         <w:pStyle w:val="Heading1"/>
-        <w:spacing w:line="240" w:lineRule="auto"/>
+        <w:spacing w:after="0" w:before="0" w:line="240" w:lineRule="auto"/>
         <w:ind w:left="0" w:firstLine="0"/>
-        <w:jc w:val="center"/>
-        <w:rPr>
+        <w:rPr>
+          <w:rFonts w:ascii="Times New Roman" w:cs="Times New Roman" w:eastAsia="Times New Roman" w:hAnsi="Times New Roman"/>
           <w:b w:val="1"/>
-        </w:rPr>
-      </w:pPr>
-      <w:bookmarkStart w:colFirst="0" w:colLast="0" w:name="_qel49nskmn2e" w:id="2"/>
-      <w:bookmarkEnd w:id="2"/>
-      <w:r>
-        <w:rPr>
+          <w:sz w:val="24"/>
+          <w:szCs w:val="24"/>
+        </w:rPr>
+      </w:pPr>
+      <w:bookmarkStart w:colFirst="0" w:colLast="0" w:name="_owaehcfpdkd" w:id="4"/>
+      <w:bookmarkEnd w:id="4"/>
+      <w:r>
+        <w:rPr>
+          <w:rFonts w:ascii="Times New Roman" w:cs="Times New Roman" w:eastAsia="Times New Roman" w:hAnsi="Times New Roman"/>
           <w:b w:val="1"/>
-          <w:rtl w:val="0"/>
-        </w:rPr>
-        <w:t xml:space="preserve">Москва 2020</w:t>
-      </w:r>
-    </w:p>
-    <w:p>
-      <w:pPr>
-        <w:spacing w:line="240" w:lineRule="auto"/>
-        <w:rPr/>
-      </w:pPr>
-      <w:r>
-        <w:rPr>
-          <w:rtl w:val="0"/>
-        </w:rPr>
-      </w:r>
-    </w:p>
-    <w:p>
-      <w:pPr>
-        <w:spacing w:line="240" w:lineRule="auto"/>
-        <w:rPr/>
-      </w:pPr>
-      <w:r>
-        <w:rPr>
-          <w:rtl w:val="0"/>
-        </w:rPr>
-      </w:r>
-    </w:p>
-    <w:p>
-      <w:pPr>
-        <w:spacing w:line="240" w:lineRule="auto"/>
-        <w:rPr>
-          <w:rFonts w:ascii="Times New Roman" w:cs="Times New Roman" w:eastAsia="Times New Roman" w:hAnsi="Times New Roman"/>
-          <w:b w:val="1"/>
-          <w:sz w:val="24"/>
-          <w:szCs w:val="24"/>
-        </w:rPr>
-      </w:pPr>
-      <w:r>
-        <w:rPr>
-          <w:rFonts w:ascii="Times New Roman" w:cs="Times New Roman" w:eastAsia="Times New Roman" w:hAnsi="Times New Roman"/>
-          <w:b w:val="1"/>
           <w:sz w:val="24"/>
           <w:szCs w:val="24"/>
           <w:rtl w:val="0"/>
@@ -627,7 +905,7 @@
     </w:p>
     <w:p>
       <w:pPr>
-        <w:spacing w:line="240" w:lineRule="auto"/>
+        <w:spacing w:after="0" w:before="0" w:line="240" w:lineRule="auto"/>
         <w:rPr>
           <w:rFonts w:ascii="Times New Roman" w:cs="Times New Roman" w:eastAsia="Times New Roman" w:hAnsi="Times New Roman"/>
           <w:sz w:val="24"/>
@@ -642,42 +920,65 @@
           <w:rtl w:val="0"/>
         </w:rPr>
         <w:tab/>
-        <w:t xml:space="preserve">Вычислить значение заданной в виде графика функции </w:t>
-      </w:r>
-      <m:oMath>
-        <m:r>
-          <w:rPr>
-            <w:rFonts w:ascii="Times New Roman" w:cs="Times New Roman" w:eastAsia="Times New Roman" w:hAnsi="Times New Roman"/>
-            <w:sz w:val="24"/>
-            <w:szCs w:val="24"/>
-          </w:rPr>
-          <m:t xml:space="preserve">y</m:t>
-        </m:r>
-      </m:oMath>
-      <w:r>
-        <w:rPr>
-          <w:rFonts w:ascii="Times New Roman" w:cs="Times New Roman" w:eastAsia="Times New Roman" w:hAnsi="Times New Roman"/>
-          <w:sz w:val="24"/>
-          <w:szCs w:val="24"/>
-          <w:rtl w:val="0"/>
-        </w:rPr>
-        <w:t xml:space="preserve"> по введённому х. </w:t>
+        <w:t xml:space="preserve">Написать программу, которая по введенному значению аргумента вычисляет значение функции, заданной в виде графика.</w:t>
+      </w:r>
+    </w:p>
+    <w:p>
+      <w:pPr>
+        <w:spacing w:after="0" w:before="0" w:line="240" w:lineRule="auto"/>
+        <w:rPr>
+          <w:rFonts w:ascii="Times New Roman" w:cs="Times New Roman" w:eastAsia="Times New Roman" w:hAnsi="Times New Roman"/>
+          <w:sz w:val="24"/>
+          <w:szCs w:val="24"/>
+        </w:rPr>
+      </w:pPr>
+      <w:r>
+        <w:rPr>
+          <w:rFonts w:ascii="Times New Roman" w:cs="Times New Roman" w:eastAsia="Times New Roman" w:hAnsi="Times New Roman"/>
+          <w:sz w:val="24"/>
+          <w:szCs w:val="24"/>
+        </w:rPr>
+        <w:drawing>
+          <wp:inline distB="114300" distT="114300" distL="114300" distR="114300">
+            <wp:extent cx="6300000" cy="2247900"/>
+            <wp:effectExtent b="0" l="0" r="0" t="0"/>
+            <wp:docPr id="2" name="image2.png"/>
+            <a:graphic>
+              <a:graphicData uri="http://schemas.openxmlformats.org/drawingml/2006/picture">
+                <pic:pic>
+                  <pic:nvPicPr>
+                    <pic:cNvPr id="0" name="image2.png"/>
+                    <pic:cNvPicPr preferRelativeResize="0"/>
+                  </pic:nvPicPr>
+                  <pic:blipFill>
+                    <a:blip r:embed="rId6"/>
+                    <a:srcRect b="0" l="0" r="0" t="0"/>
+                    <a:stretch>
+                      <a:fillRect/>
+                    </a:stretch>
+                  </pic:blipFill>
+                  <pic:spPr>
+                    <a:xfrm>
+                      <a:off x="0" y="0"/>
+                      <a:ext cx="6300000" cy="2247900"/>
+                    </a:xfrm>
+                    <a:prstGeom prst="rect"/>
+                    <a:ln/>
+                  </pic:spPr>
+                </pic:pic>
+              </a:graphicData>
+            </a:graphic>
+          </wp:inline>
+        </w:drawing>
+      </w:r>
+      <w:r>
+        <w:rPr>
+          <w:rFonts w:ascii="Times New Roman" w:cs="Times New Roman" w:eastAsia="Times New Roman" w:hAnsi="Times New Roman"/>
+          <w:sz w:val="24"/>
+          <w:szCs w:val="24"/>
+          <w:rtl w:val="0"/>
+        </w:rPr>
         <w:tab/>
-      </w:r>
-    </w:p>
-    <w:p>
-      <w:pPr>
-        <w:spacing w:line="240" w:lineRule="auto"/>
-        <w:rPr>
-          <w:rFonts w:ascii="Times New Roman" w:cs="Times New Roman" w:eastAsia="Times New Roman" w:hAnsi="Times New Roman"/>
-          <w:sz w:val="24"/>
-          <w:szCs w:val="24"/>
-        </w:rPr>
-      </w:pPr>
-      <w:r>
-        <w:rPr>
-          <w:rtl w:val="0"/>
-        </w:rPr>
       </w:r>
     </w:p>
     <w:p>
@@ -764,8 +1065,12 @@
       </m:oMath>
       <w:r>
         <w:rPr>
-          <w:rtl w:val="0"/>
-        </w:rPr>
+          <w:rFonts w:ascii="Times New Roman" w:cs="Times New Roman" w:eastAsia="Times New Roman" w:hAnsi="Times New Roman"/>
+          <w:sz w:val="24"/>
+          <w:szCs w:val="24"/>
+          <w:rtl w:val="0"/>
+        </w:rPr>
+        <w:t xml:space="preserve">, прямая под наклоном -1</w:t>
       </w:r>
     </w:p>
     <w:p>
@@ -862,7 +1167,7 @@
                                 <w:sz w:val="24"/>
                                 <w:szCs w:val="24"/>
                               </w:rPr>
-                              <m:t xml:space="preserve">x</m:t>
+                              <m:t xml:space="preserve">-x</m:t>
                             </m:r>
                           </m:e>
                           <m:sup>
@@ -882,7 +1187,7 @@
                             <w:sz w:val="24"/>
                             <w:szCs w:val="24"/>
                           </w:rPr>
-                          <m:t xml:space="preserve"> + 2x</m:t>
+                          <m:t xml:space="preserve"> - 2x</m:t>
                         </m:r>
                       </m:e>
                       <m:sup/>
@@ -899,6 +1204,95 @@
       </m:oMath>
       <w:r>
         <w:rPr>
+          <w:rFonts w:ascii="Times New Roman" w:cs="Times New Roman" w:eastAsia="Times New Roman" w:hAnsi="Times New Roman"/>
+          <w:sz w:val="24"/>
+          <w:szCs w:val="24"/>
+          <w:rtl w:val="0"/>
+        </w:rPr>
+        <w:t xml:space="preserve">, окружность </w:t>
+      </w:r>
+      <m:oMath>
+        <m:sSup>
+          <m:sSupPr>
+            <m:ctrlPr>
+              <w:rPr>
+                <w:rFonts w:ascii="Times New Roman" w:cs="Times New Roman" w:eastAsia="Times New Roman" w:hAnsi="Times New Roman"/>
+                <w:sz w:val="24"/>
+                <w:szCs w:val="24"/>
+              </w:rPr>
+            </m:ctrlPr>
+          </m:sSupPr>
+          <m:e>
+            <m:r>
+              <w:rPr>
+                <w:rFonts w:ascii="Times New Roman" w:cs="Times New Roman" w:eastAsia="Times New Roman" w:hAnsi="Times New Roman"/>
+                <w:sz w:val="24"/>
+                <w:szCs w:val="24"/>
+              </w:rPr>
+              <m:t xml:space="preserve">(x + 1)</m:t>
+            </m:r>
+          </m:e>
+          <m:sup>
+            <m:r>
+              <w:rPr>
+                <w:rFonts w:ascii="Times New Roman" w:cs="Times New Roman" w:eastAsia="Times New Roman" w:hAnsi="Times New Roman"/>
+                <w:sz w:val="24"/>
+                <w:szCs w:val="24"/>
+              </w:rPr>
+              <m:t xml:space="preserve">2</m:t>
+            </m:r>
+          </m:sup>
+        </m:sSup>
+        <m:r>
+          <w:rPr>
+            <w:rFonts w:ascii="Times New Roman" w:cs="Times New Roman" w:eastAsia="Times New Roman" w:hAnsi="Times New Roman"/>
+            <w:sz w:val="24"/>
+            <w:szCs w:val="24"/>
+          </w:rPr>
+          <m:t xml:space="preserve"> + </m:t>
+        </m:r>
+        <m:sSup>
+          <m:sSupPr>
+            <m:ctrlPr>
+              <w:rPr>
+                <w:rFonts w:ascii="Times New Roman" w:cs="Times New Roman" w:eastAsia="Times New Roman" w:hAnsi="Times New Roman"/>
+                <w:sz w:val="24"/>
+                <w:szCs w:val="24"/>
+              </w:rPr>
+            </m:ctrlPr>
+          </m:sSupPr>
+          <m:e>
+            <m:r>
+              <w:rPr>
+                <w:rFonts w:ascii="Times New Roman" w:cs="Times New Roman" w:eastAsia="Times New Roman" w:hAnsi="Times New Roman"/>
+                <w:sz w:val="24"/>
+                <w:szCs w:val="24"/>
+              </w:rPr>
+              <m:t xml:space="preserve">y</m:t>
+            </m:r>
+          </m:e>
+          <m:sup>
+            <m:r>
+              <w:rPr>
+                <w:rFonts w:ascii="Times New Roman" w:cs="Times New Roman" w:eastAsia="Times New Roman" w:hAnsi="Times New Roman"/>
+                <w:sz w:val="24"/>
+                <w:szCs w:val="24"/>
+              </w:rPr>
+              <m:t xml:space="preserve">2</m:t>
+            </m:r>
+          </m:sup>
+        </m:sSup>
+        <m:r>
+          <w:rPr>
+            <w:rFonts w:ascii="Times New Roman" w:cs="Times New Roman" w:eastAsia="Times New Roman" w:hAnsi="Times New Roman"/>
+            <w:sz w:val="24"/>
+            <w:szCs w:val="24"/>
+          </w:rPr>
+          <m:t xml:space="preserve"> = 1</m:t>
+        </m:r>
+      </m:oMath>
+      <w:r>
+        <w:rPr>
           <w:rtl w:val="0"/>
         </w:rPr>
       </w:r>
@@ -966,7 +1360,7 @@
           <w:szCs w:val="24"/>
           <w:rtl w:val="0"/>
         </w:rPr>
-        <w:t xml:space="preserve"> </w:t>
+        <w:t xml:space="preserve">, прямая под наклоном -2 </w:t>
       </w:r>
     </w:p>
     <w:p>
@@ -1130,7 +1524,25 @@
           <w:szCs w:val="24"/>
           <w:rtl w:val="0"/>
         </w:rPr>
-        <w:t xml:space="preserve">Получаем валидный x типа float, в случае неверного ввода передаём сообщение об ошибке в </w:t>
+        <w:t xml:space="preserve">Получаем валидный x типа float, в случае неверного ввода </w:t>
+      </w:r>
+      <w:r>
+        <w:rPr>
+          <w:rFonts w:ascii="Times New Roman" w:cs="Times New Roman" w:eastAsia="Times New Roman" w:hAnsi="Times New Roman"/>
+          <w:sz w:val="24"/>
+          <w:szCs w:val="24"/>
+          <w:rtl w:val="0"/>
+        </w:rPr>
+        <w:t xml:space="preserve">передаём</w:t>
+      </w:r>
+      <w:r>
+        <w:rPr>
+          <w:rFonts w:ascii="Times New Roman" w:cs="Times New Roman" w:eastAsia="Times New Roman" w:hAnsi="Times New Roman"/>
+          <w:sz w:val="24"/>
+          <w:szCs w:val="24"/>
+          <w:rtl w:val="0"/>
+        </w:rPr>
+        <w:t xml:space="preserve"> сообщение об ошибке в </w:t>
       </w:r>
       <w:r>
         <w:rPr>
@@ -1319,266 +1731,63 @@
       <w:r>
         <w:rPr>
           <w:rFonts w:ascii="Courier New" w:cs="Courier New" w:eastAsia="Courier New" w:hAnsi="Courier New"/>
-          <w:rtl w:val="0"/>
-        </w:rPr>
-        <w:t xml:space="preserve">def f(x: float) -&gt; float:</w:t>
-      </w:r>
-    </w:p>
-    <w:p>
-      <w:pPr>
-        <w:spacing w:line="240" w:lineRule="auto"/>
-        <w:rPr>
-          <w:rFonts w:ascii="Courier New" w:cs="Courier New" w:eastAsia="Courier New" w:hAnsi="Courier New"/>
-        </w:rPr>
-      </w:pPr>
-      <w:r>
-        <w:rPr>
-          <w:rFonts w:ascii="Courier New" w:cs="Courier New" w:eastAsia="Courier New" w:hAnsi="Courier New"/>
-          <w:rtl w:val="0"/>
-        </w:rPr>
-        <w:t xml:space="preserve">    </w:t>
-        <w:tab/>
-        <w:t xml:space="preserve">if x &lt;= -2:</w:t>
-      </w:r>
-    </w:p>
-    <w:p>
-      <w:pPr>
-        <w:spacing w:line="240" w:lineRule="auto"/>
-        <w:ind w:firstLine="720"/>
-        <w:rPr>
-          <w:rFonts w:ascii="Courier New" w:cs="Courier New" w:eastAsia="Courier New" w:hAnsi="Courier New"/>
-        </w:rPr>
-      </w:pPr>
-      <w:r>
-        <w:rPr>
-          <w:rFonts w:ascii="Courier New" w:cs="Courier New" w:eastAsia="Courier New" w:hAnsi="Courier New"/>
-          <w:rtl w:val="0"/>
-        </w:rPr>
-        <w:t xml:space="preserve">return -x - 2</w:t>
-      </w:r>
-    </w:p>
-    <w:p>
-      <w:pPr>
-        <w:spacing w:line="240" w:lineRule="auto"/>
-        <w:ind w:firstLine="720"/>
-        <w:rPr>
-          <w:rFonts w:ascii="Courier New" w:cs="Courier New" w:eastAsia="Courier New" w:hAnsi="Courier New"/>
-        </w:rPr>
-      </w:pPr>
-      <w:r>
-        <w:rPr>
-          <w:rFonts w:ascii="Courier New" w:cs="Courier New" w:eastAsia="Courier New" w:hAnsi="Courier New"/>
-          <w:rtl w:val="0"/>
-        </w:rPr>
-        <w:t xml:space="preserve">elif x &lt;= -1:</w:t>
-      </w:r>
-    </w:p>
-    <w:p>
-      <w:pPr>
-        <w:spacing w:line="240" w:lineRule="auto"/>
-        <w:ind w:firstLine="720"/>
-        <w:rPr>
-          <w:rFonts w:ascii="Courier New" w:cs="Courier New" w:eastAsia="Courier New" w:hAnsi="Courier New"/>
-        </w:rPr>
-      </w:pPr>
-      <w:r>
-        <w:rPr>
-          <w:rFonts w:ascii="Courier New" w:cs="Courier New" w:eastAsia="Courier New" w:hAnsi="Courier New"/>
-          <w:rtl w:val="0"/>
-        </w:rPr>
-        <w:t xml:space="preserve">return (- x**2 - 2 * x)**0.5</w:t>
-      </w:r>
-    </w:p>
-    <w:p>
-      <w:pPr>
-        <w:spacing w:line="240" w:lineRule="auto"/>
-        <w:ind w:firstLine="720"/>
-        <w:rPr>
-          <w:rFonts w:ascii="Courier New" w:cs="Courier New" w:eastAsia="Courier New" w:hAnsi="Courier New"/>
-        </w:rPr>
-      </w:pPr>
-      <w:r>
-        <w:rPr>
-          <w:rFonts w:ascii="Courier New" w:cs="Courier New" w:eastAsia="Courier New" w:hAnsi="Courier New"/>
-          <w:rtl w:val="0"/>
-        </w:rPr>
-        <w:t xml:space="preserve">elif x &lt;= 1:</w:t>
-      </w:r>
-    </w:p>
-    <w:p>
-      <w:pPr>
-        <w:spacing w:line="240" w:lineRule="auto"/>
-        <w:ind w:firstLine="720"/>
-        <w:rPr>
-          <w:rFonts w:ascii="Courier New" w:cs="Courier New" w:eastAsia="Courier New" w:hAnsi="Courier New"/>
-        </w:rPr>
-      </w:pPr>
-      <w:r>
-        <w:rPr>
-          <w:rFonts w:ascii="Courier New" w:cs="Courier New" w:eastAsia="Courier New" w:hAnsi="Courier New"/>
-          <w:rtl w:val="0"/>
-        </w:rPr>
-        <w:t xml:space="preserve">return 1.0</w:t>
-      </w:r>
-    </w:p>
-    <w:p>
-      <w:pPr>
-        <w:spacing w:line="240" w:lineRule="auto"/>
-        <w:ind w:firstLine="720"/>
-        <w:rPr>
-          <w:rFonts w:ascii="Courier New" w:cs="Courier New" w:eastAsia="Courier New" w:hAnsi="Courier New"/>
-        </w:rPr>
-      </w:pPr>
-      <w:r>
-        <w:rPr>
-          <w:rFonts w:ascii="Courier New" w:cs="Courier New" w:eastAsia="Courier New" w:hAnsi="Courier New"/>
-          <w:rtl w:val="0"/>
-        </w:rPr>
-        <w:t xml:space="preserve">elif x &lt;= 2:</w:t>
-      </w:r>
-    </w:p>
-    <w:p>
-      <w:pPr>
-        <w:spacing w:line="240" w:lineRule="auto"/>
-        <w:ind w:firstLine="720"/>
-        <w:rPr>
-          <w:rFonts w:ascii="Courier New" w:cs="Courier New" w:eastAsia="Courier New" w:hAnsi="Courier New"/>
-        </w:rPr>
-      </w:pPr>
-      <w:r>
-        <w:rPr>
-          <w:rFonts w:ascii="Courier New" w:cs="Courier New" w:eastAsia="Courier New" w:hAnsi="Courier New"/>
-          <w:rtl w:val="0"/>
-        </w:rPr>
-        <w:t xml:space="preserve">return -2 * x + 3</w:t>
-      </w:r>
-    </w:p>
-    <w:p>
-      <w:pPr>
-        <w:spacing w:line="240" w:lineRule="auto"/>
-        <w:ind w:firstLine="720"/>
-        <w:rPr>
-          <w:rFonts w:ascii="Courier New" w:cs="Courier New" w:eastAsia="Courier New" w:hAnsi="Courier New"/>
-        </w:rPr>
-      </w:pPr>
-      <w:r>
-        <w:rPr>
-          <w:rFonts w:ascii="Courier New" w:cs="Courier New" w:eastAsia="Courier New" w:hAnsi="Courier New"/>
-          <w:rtl w:val="0"/>
-        </w:rPr>
-        <w:t xml:space="preserve">return -1.0</w:t>
-      </w:r>
-    </w:p>
-    <w:p>
-      <w:pPr>
-        <w:spacing w:line="240" w:lineRule="auto"/>
-        <w:ind w:firstLine="720"/>
-        <w:rPr>
-          <w:rFonts w:ascii="Courier New" w:cs="Courier New" w:eastAsia="Courier New" w:hAnsi="Courier New"/>
-        </w:rPr>
-      </w:pPr>
-      <w:r>
-        <w:rPr>
-          <w:rFonts w:ascii="Courier New" w:cs="Courier New" w:eastAsia="Courier New" w:hAnsi="Courier New"/>
-          <w:rtl w:val="0"/>
-        </w:rPr>
-        <w:t xml:space="preserve">def main() -&gt; None:</w:t>
-      </w:r>
-    </w:p>
-    <w:p>
-      <w:pPr>
-        <w:spacing w:line="240" w:lineRule="auto"/>
-        <w:ind w:firstLine="720"/>
-        <w:rPr>
-          <w:rFonts w:ascii="Courier New" w:cs="Courier New" w:eastAsia="Courier New" w:hAnsi="Courier New"/>
-        </w:rPr>
-      </w:pPr>
-      <w:r>
-        <w:rPr>
-          <w:rFonts w:ascii="Courier New" w:cs="Courier New" w:eastAsia="Courier New" w:hAnsi="Courier New"/>
-          <w:rtl w:val="0"/>
-        </w:rPr>
-        <w:t xml:space="preserve">try:</w:t>
-      </w:r>
-    </w:p>
-    <w:p>
-      <w:pPr>
-        <w:spacing w:line="240" w:lineRule="auto"/>
-        <w:ind w:firstLine="720"/>
-        <w:rPr>
-          <w:rFonts w:ascii="Courier New" w:cs="Courier New" w:eastAsia="Courier New" w:hAnsi="Courier New"/>
-        </w:rPr>
-      </w:pPr>
-      <w:r>
-        <w:rPr>
-          <w:rFonts w:ascii="Courier New" w:cs="Courier New" w:eastAsia="Courier New" w:hAnsi="Courier New"/>
-          <w:rtl w:val="0"/>
-        </w:rPr>
-        <w:t xml:space="preserve">x = float(input("Enter x: "))</w:t>
-      </w:r>
-    </w:p>
-    <w:p>
-      <w:pPr>
-        <w:spacing w:line="240" w:lineRule="auto"/>
-        <w:ind w:firstLine="720"/>
-        <w:rPr>
-          <w:rFonts w:ascii="Courier New" w:cs="Courier New" w:eastAsia="Courier New" w:hAnsi="Courier New"/>
-        </w:rPr>
-      </w:pPr>
-      <w:r>
-        <w:rPr>
-          <w:rFonts w:ascii="Courier New" w:cs="Courier New" w:eastAsia="Courier New" w:hAnsi="Courier New"/>
-          <w:rtl w:val="0"/>
-        </w:rPr>
-        <w:t xml:space="preserve">except ValueError:</w:t>
-      </w:r>
-    </w:p>
-    <w:p>
-      <w:pPr>
-        <w:spacing w:line="240" w:lineRule="auto"/>
-        <w:ind w:firstLine="720"/>
-        <w:rPr>
-          <w:rFonts w:ascii="Courier New" w:cs="Courier New" w:eastAsia="Courier New" w:hAnsi="Courier New"/>
-        </w:rPr>
-      </w:pPr>
-      <w:r>
-        <w:rPr>
-          <w:rFonts w:ascii="Courier New" w:cs="Courier New" w:eastAsia="Courier New" w:hAnsi="Courier New"/>
-          <w:rtl w:val="0"/>
-        </w:rPr>
-        <w:t xml:space="preserve">print("Wrong value given", file=sys.stderr)</w:t>
-      </w:r>
-    </w:p>
-    <w:p>
-      <w:pPr>
-        <w:spacing w:line="240" w:lineRule="auto"/>
-        <w:ind w:firstLine="720"/>
-        <w:rPr>
-          <w:rFonts w:ascii="Courier New" w:cs="Courier New" w:eastAsia="Courier New" w:hAnsi="Courier New"/>
-        </w:rPr>
-      </w:pPr>
-      <w:r>
-        <w:rPr>
-          <w:rFonts w:ascii="Courier New" w:cs="Courier New" w:eastAsia="Courier New" w:hAnsi="Courier New"/>
-          <w:rtl w:val="0"/>
-        </w:rPr>
-        <w:t xml:space="preserve">exit(-1)</w:t>
-      </w:r>
-    </w:p>
-    <w:p>
-      <w:pPr>
-        <w:spacing w:line="240" w:lineRule="auto"/>
-        <w:ind w:firstLine="720"/>
-        <w:rPr>
-          <w:rFonts w:ascii="Courier New" w:cs="Courier New" w:eastAsia="Courier New" w:hAnsi="Courier New"/>
-        </w:rPr>
-      </w:pPr>
-      <w:r>
-        <w:rPr>
-          <w:rFonts w:ascii="Courier New" w:cs="Courier New" w:eastAsia="Courier New" w:hAnsi="Courier New"/>
-          <w:rtl w:val="0"/>
-        </w:rPr>
-        <w:t xml:space="preserve">print(f"f({x}) = {f(x)}")</w:t>
+        </w:rPr>
+        <w:drawing>
+          <wp:inline distB="114300" distT="114300" distL="114300" distR="114300">
+            <wp:extent cx="6181725" cy="6896100"/>
+            <wp:effectExtent b="0" l="0" r="0" t="0"/>
+            <wp:docPr id="3" name="image3.png"/>
+            <a:graphic>
+              <a:graphicData uri="http://schemas.openxmlformats.org/drawingml/2006/picture">
+                <pic:pic>
+                  <pic:nvPicPr>
+                    <pic:cNvPr id="0" name="image3.png"/>
+                    <pic:cNvPicPr preferRelativeResize="0"/>
+                  </pic:nvPicPr>
+                  <pic:blipFill>
+                    <a:blip r:embed="rId7"/>
+                    <a:srcRect b="0" l="0" r="0" t="0"/>
+                    <a:stretch>
+                      <a:fillRect/>
+                    </a:stretch>
+                  </pic:blipFill>
+                  <pic:spPr>
+                    <a:xfrm>
+                      <a:off x="0" y="0"/>
+                      <a:ext cx="6181725" cy="6896100"/>
+                    </a:xfrm>
+                    <a:prstGeom prst="rect"/>
+                    <a:ln/>
+                  </pic:spPr>
+                </pic:pic>
+              </a:graphicData>
+            </a:graphic>
+          </wp:inline>
+        </w:drawing>
+      </w:r>
+      <w:r>
+        <w:rPr>
+          <w:rtl w:val="0"/>
+        </w:rPr>
+      </w:r>
+    </w:p>
+    <w:p>
+      <w:pPr>
+        <w:spacing w:line="240" w:lineRule="auto"/>
+        <w:rPr>
+          <w:rFonts w:ascii="Times New Roman" w:cs="Times New Roman" w:eastAsia="Times New Roman" w:hAnsi="Times New Roman"/>
+          <w:sz w:val="24"/>
+          <w:szCs w:val="24"/>
+        </w:rPr>
+      </w:pPr>
+      <w:r>
+        <w:rPr>
+          <w:rFonts w:ascii="Times New Roman" w:cs="Times New Roman" w:eastAsia="Times New Roman" w:hAnsi="Times New Roman"/>
+          <w:sz w:val="24"/>
+          <w:szCs w:val="24"/>
+          <w:rtl w:val="0"/>
+        </w:rPr>
+        <w:t xml:space="preserve">Блок-схема решения в Приложении 1.</w:t>
       </w:r>
     </w:p>
     <w:p>
@@ -1943,8 +2152,759 @@
         </w:rPr>
       </w:r>
     </w:p>
+    <w:p>
+      <w:pPr>
+        <w:spacing w:line="240" w:lineRule="auto"/>
+        <w:rPr>
+          <w:rFonts w:ascii="Times New Roman" w:cs="Times New Roman" w:eastAsia="Times New Roman" w:hAnsi="Times New Roman"/>
+          <w:sz w:val="24"/>
+          <w:szCs w:val="24"/>
+        </w:rPr>
+      </w:pPr>
+      <w:r>
+        <w:rPr>
+          <w:rtl w:val="0"/>
+        </w:rPr>
+      </w:r>
+    </w:p>
+    <w:p>
+      <w:pPr>
+        <w:spacing w:line="240" w:lineRule="auto"/>
+        <w:rPr>
+          <w:rFonts w:ascii="Times New Roman" w:cs="Times New Roman" w:eastAsia="Times New Roman" w:hAnsi="Times New Roman"/>
+          <w:sz w:val="24"/>
+          <w:szCs w:val="24"/>
+        </w:rPr>
+      </w:pPr>
+      <w:r>
+        <w:rPr>
+          <w:rtl w:val="0"/>
+        </w:rPr>
+      </w:r>
+    </w:p>
+    <w:p>
+      <w:pPr>
+        <w:spacing w:line="240" w:lineRule="auto"/>
+        <w:rPr>
+          <w:rFonts w:ascii="Times New Roman" w:cs="Times New Roman" w:eastAsia="Times New Roman" w:hAnsi="Times New Roman"/>
+          <w:sz w:val="24"/>
+          <w:szCs w:val="24"/>
+        </w:rPr>
+      </w:pPr>
+      <w:r>
+        <w:rPr>
+          <w:rtl w:val="0"/>
+        </w:rPr>
+      </w:r>
+    </w:p>
+    <w:p>
+      <w:pPr>
+        <w:spacing w:line="240" w:lineRule="auto"/>
+        <w:rPr>
+          <w:rFonts w:ascii="Times New Roman" w:cs="Times New Roman" w:eastAsia="Times New Roman" w:hAnsi="Times New Roman"/>
+          <w:sz w:val="24"/>
+          <w:szCs w:val="24"/>
+        </w:rPr>
+      </w:pPr>
+      <w:r>
+        <w:rPr>
+          <w:rtl w:val="0"/>
+        </w:rPr>
+      </w:r>
+    </w:p>
+    <w:p>
+      <w:pPr>
+        <w:spacing w:line="240" w:lineRule="auto"/>
+        <w:rPr>
+          <w:rFonts w:ascii="Times New Roman" w:cs="Times New Roman" w:eastAsia="Times New Roman" w:hAnsi="Times New Roman"/>
+          <w:sz w:val="24"/>
+          <w:szCs w:val="24"/>
+        </w:rPr>
+      </w:pPr>
+      <w:r>
+        <w:rPr>
+          <w:rtl w:val="0"/>
+        </w:rPr>
+      </w:r>
+    </w:p>
+    <w:p>
+      <w:pPr>
+        <w:spacing w:line="240" w:lineRule="auto"/>
+        <w:rPr>
+          <w:rFonts w:ascii="Times New Roman" w:cs="Times New Roman" w:eastAsia="Times New Roman" w:hAnsi="Times New Roman"/>
+          <w:sz w:val="24"/>
+          <w:szCs w:val="24"/>
+        </w:rPr>
+      </w:pPr>
+      <w:r>
+        <w:rPr>
+          <w:rtl w:val="0"/>
+        </w:rPr>
+      </w:r>
+    </w:p>
+    <w:p>
+      <w:pPr>
+        <w:spacing w:line="240" w:lineRule="auto"/>
+        <w:rPr>
+          <w:rFonts w:ascii="Times New Roman" w:cs="Times New Roman" w:eastAsia="Times New Roman" w:hAnsi="Times New Roman"/>
+          <w:sz w:val="24"/>
+          <w:szCs w:val="24"/>
+        </w:rPr>
+      </w:pPr>
+      <w:r>
+        <w:rPr>
+          <w:rtl w:val="0"/>
+        </w:rPr>
+      </w:r>
+    </w:p>
+    <w:p>
+      <w:pPr>
+        <w:spacing w:line="240" w:lineRule="auto"/>
+        <w:rPr>
+          <w:rFonts w:ascii="Times New Roman" w:cs="Times New Roman" w:eastAsia="Times New Roman" w:hAnsi="Times New Roman"/>
+          <w:sz w:val="24"/>
+          <w:szCs w:val="24"/>
+        </w:rPr>
+      </w:pPr>
+      <w:r>
+        <w:rPr>
+          <w:rtl w:val="0"/>
+        </w:rPr>
+      </w:r>
+    </w:p>
+    <w:p>
+      <w:pPr>
+        <w:spacing w:line="240" w:lineRule="auto"/>
+        <w:rPr>
+          <w:rFonts w:ascii="Times New Roman" w:cs="Times New Roman" w:eastAsia="Times New Roman" w:hAnsi="Times New Roman"/>
+          <w:sz w:val="24"/>
+          <w:szCs w:val="24"/>
+        </w:rPr>
+      </w:pPr>
+      <w:r>
+        <w:rPr>
+          <w:rtl w:val="0"/>
+        </w:rPr>
+      </w:r>
+    </w:p>
+    <w:p>
+      <w:pPr>
+        <w:spacing w:line="240" w:lineRule="auto"/>
+        <w:rPr>
+          <w:rFonts w:ascii="Times New Roman" w:cs="Times New Roman" w:eastAsia="Times New Roman" w:hAnsi="Times New Roman"/>
+          <w:sz w:val="24"/>
+          <w:szCs w:val="24"/>
+        </w:rPr>
+      </w:pPr>
+      <w:r>
+        <w:rPr>
+          <w:rtl w:val="0"/>
+        </w:rPr>
+      </w:r>
+    </w:p>
+    <w:p>
+      <w:pPr>
+        <w:spacing w:line="240" w:lineRule="auto"/>
+        <w:rPr>
+          <w:rFonts w:ascii="Times New Roman" w:cs="Times New Roman" w:eastAsia="Times New Roman" w:hAnsi="Times New Roman"/>
+          <w:sz w:val="24"/>
+          <w:szCs w:val="24"/>
+        </w:rPr>
+      </w:pPr>
+      <w:r>
+        <w:rPr>
+          <w:rtl w:val="0"/>
+        </w:rPr>
+      </w:r>
+    </w:p>
+    <w:p>
+      <w:pPr>
+        <w:spacing w:line="240" w:lineRule="auto"/>
+        <w:rPr>
+          <w:rFonts w:ascii="Times New Roman" w:cs="Times New Roman" w:eastAsia="Times New Roman" w:hAnsi="Times New Roman"/>
+          <w:sz w:val="24"/>
+          <w:szCs w:val="24"/>
+        </w:rPr>
+      </w:pPr>
+      <w:r>
+        <w:rPr>
+          <w:rtl w:val="0"/>
+        </w:rPr>
+      </w:r>
+    </w:p>
+    <w:p>
+      <w:pPr>
+        <w:spacing w:line="240" w:lineRule="auto"/>
+        <w:rPr>
+          <w:rFonts w:ascii="Times New Roman" w:cs="Times New Roman" w:eastAsia="Times New Roman" w:hAnsi="Times New Roman"/>
+          <w:sz w:val="24"/>
+          <w:szCs w:val="24"/>
+        </w:rPr>
+      </w:pPr>
+      <w:r>
+        <w:rPr>
+          <w:rtl w:val="0"/>
+        </w:rPr>
+      </w:r>
+    </w:p>
+    <w:p>
+      <w:pPr>
+        <w:spacing w:line="240" w:lineRule="auto"/>
+        <w:rPr>
+          <w:rFonts w:ascii="Times New Roman" w:cs="Times New Roman" w:eastAsia="Times New Roman" w:hAnsi="Times New Roman"/>
+          <w:sz w:val="24"/>
+          <w:szCs w:val="24"/>
+        </w:rPr>
+      </w:pPr>
+      <w:r>
+        <w:rPr>
+          <w:rtl w:val="0"/>
+        </w:rPr>
+      </w:r>
+    </w:p>
+    <w:p>
+      <w:pPr>
+        <w:spacing w:line="240" w:lineRule="auto"/>
+        <w:rPr>
+          <w:rFonts w:ascii="Times New Roman" w:cs="Times New Roman" w:eastAsia="Times New Roman" w:hAnsi="Times New Roman"/>
+          <w:sz w:val="24"/>
+          <w:szCs w:val="24"/>
+        </w:rPr>
+      </w:pPr>
+      <w:r>
+        <w:rPr>
+          <w:rtl w:val="0"/>
+        </w:rPr>
+      </w:r>
+    </w:p>
+    <w:p>
+      <w:pPr>
+        <w:spacing w:line="240" w:lineRule="auto"/>
+        <w:rPr>
+          <w:rFonts w:ascii="Times New Roman" w:cs="Times New Roman" w:eastAsia="Times New Roman" w:hAnsi="Times New Roman"/>
+          <w:sz w:val="24"/>
+          <w:szCs w:val="24"/>
+        </w:rPr>
+      </w:pPr>
+      <w:r>
+        <w:rPr>
+          <w:rtl w:val="0"/>
+        </w:rPr>
+      </w:r>
+    </w:p>
+    <w:p>
+      <w:pPr>
+        <w:spacing w:line="240" w:lineRule="auto"/>
+        <w:rPr>
+          <w:rFonts w:ascii="Times New Roman" w:cs="Times New Roman" w:eastAsia="Times New Roman" w:hAnsi="Times New Roman"/>
+          <w:sz w:val="24"/>
+          <w:szCs w:val="24"/>
+        </w:rPr>
+      </w:pPr>
+      <w:r>
+        <w:rPr>
+          <w:rtl w:val="0"/>
+        </w:rPr>
+      </w:r>
+    </w:p>
+    <w:p>
+      <w:pPr>
+        <w:spacing w:line="240" w:lineRule="auto"/>
+        <w:rPr>
+          <w:rFonts w:ascii="Times New Roman" w:cs="Times New Roman" w:eastAsia="Times New Roman" w:hAnsi="Times New Roman"/>
+          <w:sz w:val="24"/>
+          <w:szCs w:val="24"/>
+        </w:rPr>
+      </w:pPr>
+      <w:r>
+        <w:rPr>
+          <w:rtl w:val="0"/>
+        </w:rPr>
+      </w:r>
+    </w:p>
+    <w:p>
+      <w:pPr>
+        <w:spacing w:line="240" w:lineRule="auto"/>
+        <w:rPr>
+          <w:rFonts w:ascii="Times New Roman" w:cs="Times New Roman" w:eastAsia="Times New Roman" w:hAnsi="Times New Roman"/>
+          <w:sz w:val="24"/>
+          <w:szCs w:val="24"/>
+        </w:rPr>
+      </w:pPr>
+      <w:r>
+        <w:rPr>
+          <w:rtl w:val="0"/>
+        </w:rPr>
+      </w:r>
+    </w:p>
+    <w:p>
+      <w:pPr>
+        <w:spacing w:line="240" w:lineRule="auto"/>
+        <w:rPr>
+          <w:rFonts w:ascii="Times New Roman" w:cs="Times New Roman" w:eastAsia="Times New Roman" w:hAnsi="Times New Roman"/>
+          <w:sz w:val="24"/>
+          <w:szCs w:val="24"/>
+        </w:rPr>
+      </w:pPr>
+      <w:r>
+        <w:rPr>
+          <w:rtl w:val="0"/>
+        </w:rPr>
+      </w:r>
+    </w:p>
+    <w:p>
+      <w:pPr>
+        <w:spacing w:line="240" w:lineRule="auto"/>
+        <w:rPr>
+          <w:rFonts w:ascii="Times New Roman" w:cs="Times New Roman" w:eastAsia="Times New Roman" w:hAnsi="Times New Roman"/>
+          <w:sz w:val="24"/>
+          <w:szCs w:val="24"/>
+        </w:rPr>
+      </w:pPr>
+      <w:r>
+        <w:rPr>
+          <w:rtl w:val="0"/>
+        </w:rPr>
+      </w:r>
+    </w:p>
+    <w:p>
+      <w:pPr>
+        <w:spacing w:line="240" w:lineRule="auto"/>
+        <w:rPr>
+          <w:rFonts w:ascii="Times New Roman" w:cs="Times New Roman" w:eastAsia="Times New Roman" w:hAnsi="Times New Roman"/>
+          <w:sz w:val="24"/>
+          <w:szCs w:val="24"/>
+        </w:rPr>
+      </w:pPr>
+      <w:r>
+        <w:rPr>
+          <w:rtl w:val="0"/>
+        </w:rPr>
+      </w:r>
+    </w:p>
+    <w:p>
+      <w:pPr>
+        <w:spacing w:line="240" w:lineRule="auto"/>
+        <w:rPr>
+          <w:rFonts w:ascii="Times New Roman" w:cs="Times New Roman" w:eastAsia="Times New Roman" w:hAnsi="Times New Roman"/>
+          <w:sz w:val="24"/>
+          <w:szCs w:val="24"/>
+        </w:rPr>
+      </w:pPr>
+      <w:r>
+        <w:rPr>
+          <w:rtl w:val="0"/>
+        </w:rPr>
+      </w:r>
+    </w:p>
+    <w:p>
+      <w:pPr>
+        <w:spacing w:line="240" w:lineRule="auto"/>
+        <w:rPr>
+          <w:rFonts w:ascii="Times New Roman" w:cs="Times New Roman" w:eastAsia="Times New Roman" w:hAnsi="Times New Roman"/>
+          <w:sz w:val="24"/>
+          <w:szCs w:val="24"/>
+        </w:rPr>
+      </w:pPr>
+      <w:r>
+        <w:rPr>
+          <w:rtl w:val="0"/>
+        </w:rPr>
+      </w:r>
+    </w:p>
+    <w:p>
+      <w:pPr>
+        <w:spacing w:line="240" w:lineRule="auto"/>
+        <w:rPr>
+          <w:rFonts w:ascii="Times New Roman" w:cs="Times New Roman" w:eastAsia="Times New Roman" w:hAnsi="Times New Roman"/>
+          <w:sz w:val="24"/>
+          <w:szCs w:val="24"/>
+        </w:rPr>
+      </w:pPr>
+      <w:r>
+        <w:rPr>
+          <w:rtl w:val="0"/>
+        </w:rPr>
+      </w:r>
+    </w:p>
+    <w:p>
+      <w:pPr>
+        <w:spacing w:line="240" w:lineRule="auto"/>
+        <w:rPr>
+          <w:rFonts w:ascii="Times New Roman" w:cs="Times New Roman" w:eastAsia="Times New Roman" w:hAnsi="Times New Roman"/>
+          <w:sz w:val="24"/>
+          <w:szCs w:val="24"/>
+        </w:rPr>
+      </w:pPr>
+      <w:r>
+        <w:rPr>
+          <w:rtl w:val="0"/>
+        </w:rPr>
+      </w:r>
+    </w:p>
+    <w:p>
+      <w:pPr>
+        <w:spacing w:line="240" w:lineRule="auto"/>
+        <w:rPr>
+          <w:rFonts w:ascii="Times New Roman" w:cs="Times New Roman" w:eastAsia="Times New Roman" w:hAnsi="Times New Roman"/>
+          <w:sz w:val="24"/>
+          <w:szCs w:val="24"/>
+        </w:rPr>
+      </w:pPr>
+      <w:r>
+        <w:rPr>
+          <w:rtl w:val="0"/>
+        </w:rPr>
+      </w:r>
+    </w:p>
+    <w:p>
+      <w:pPr>
+        <w:spacing w:line="240" w:lineRule="auto"/>
+        <w:rPr>
+          <w:rFonts w:ascii="Times New Roman" w:cs="Times New Roman" w:eastAsia="Times New Roman" w:hAnsi="Times New Roman"/>
+          <w:sz w:val="24"/>
+          <w:szCs w:val="24"/>
+        </w:rPr>
+      </w:pPr>
+      <w:r>
+        <w:rPr>
+          <w:rtl w:val="0"/>
+        </w:rPr>
+      </w:r>
+    </w:p>
+    <w:p>
+      <w:pPr>
+        <w:spacing w:line="240" w:lineRule="auto"/>
+        <w:rPr>
+          <w:rFonts w:ascii="Times New Roman" w:cs="Times New Roman" w:eastAsia="Times New Roman" w:hAnsi="Times New Roman"/>
+          <w:sz w:val="24"/>
+          <w:szCs w:val="24"/>
+        </w:rPr>
+      </w:pPr>
+      <w:r>
+        <w:rPr>
+          <w:rtl w:val="0"/>
+        </w:rPr>
+      </w:r>
+    </w:p>
+    <w:p>
+      <w:pPr>
+        <w:spacing w:line="240" w:lineRule="auto"/>
+        <w:rPr>
+          <w:rFonts w:ascii="Times New Roman" w:cs="Times New Roman" w:eastAsia="Times New Roman" w:hAnsi="Times New Roman"/>
+          <w:sz w:val="24"/>
+          <w:szCs w:val="24"/>
+        </w:rPr>
+      </w:pPr>
+      <w:r>
+        <w:rPr>
+          <w:rtl w:val="0"/>
+        </w:rPr>
+      </w:r>
+    </w:p>
+    <w:p>
+      <w:pPr>
+        <w:spacing w:line="240" w:lineRule="auto"/>
+        <w:rPr>
+          <w:rFonts w:ascii="Times New Roman" w:cs="Times New Roman" w:eastAsia="Times New Roman" w:hAnsi="Times New Roman"/>
+          <w:sz w:val="24"/>
+          <w:szCs w:val="24"/>
+        </w:rPr>
+      </w:pPr>
+      <w:r>
+        <w:rPr>
+          <w:rtl w:val="0"/>
+        </w:rPr>
+      </w:r>
+    </w:p>
+    <w:p>
+      <w:pPr>
+        <w:spacing w:line="240" w:lineRule="auto"/>
+        <w:rPr>
+          <w:rFonts w:ascii="Times New Roman" w:cs="Times New Roman" w:eastAsia="Times New Roman" w:hAnsi="Times New Roman"/>
+          <w:sz w:val="24"/>
+          <w:szCs w:val="24"/>
+        </w:rPr>
+      </w:pPr>
+      <w:r>
+        <w:rPr>
+          <w:rtl w:val="0"/>
+        </w:rPr>
+      </w:r>
+    </w:p>
+    <w:p>
+      <w:pPr>
+        <w:spacing w:line="240" w:lineRule="auto"/>
+        <w:rPr>
+          <w:rFonts w:ascii="Times New Roman" w:cs="Times New Roman" w:eastAsia="Times New Roman" w:hAnsi="Times New Roman"/>
+          <w:sz w:val="24"/>
+          <w:szCs w:val="24"/>
+        </w:rPr>
+      </w:pPr>
+      <w:r>
+        <w:rPr>
+          <w:rtl w:val="0"/>
+        </w:rPr>
+      </w:r>
+    </w:p>
+    <w:p>
+      <w:pPr>
+        <w:spacing w:line="240" w:lineRule="auto"/>
+        <w:rPr>
+          <w:rFonts w:ascii="Times New Roman" w:cs="Times New Roman" w:eastAsia="Times New Roman" w:hAnsi="Times New Roman"/>
+          <w:sz w:val="24"/>
+          <w:szCs w:val="24"/>
+        </w:rPr>
+      </w:pPr>
+      <w:r>
+        <w:rPr>
+          <w:rtl w:val="0"/>
+        </w:rPr>
+      </w:r>
+    </w:p>
+    <w:p>
+      <w:pPr>
+        <w:spacing w:line="240" w:lineRule="auto"/>
+        <w:rPr>
+          <w:rFonts w:ascii="Times New Roman" w:cs="Times New Roman" w:eastAsia="Times New Roman" w:hAnsi="Times New Roman"/>
+          <w:sz w:val="24"/>
+          <w:szCs w:val="24"/>
+        </w:rPr>
+      </w:pPr>
+      <w:r>
+        <w:rPr>
+          <w:rtl w:val="0"/>
+        </w:rPr>
+      </w:r>
+    </w:p>
+    <w:p>
+      <w:pPr>
+        <w:spacing w:line="240" w:lineRule="auto"/>
+        <w:rPr>
+          <w:rFonts w:ascii="Times New Roman" w:cs="Times New Roman" w:eastAsia="Times New Roman" w:hAnsi="Times New Roman"/>
+          <w:sz w:val="24"/>
+          <w:szCs w:val="24"/>
+        </w:rPr>
+      </w:pPr>
+      <w:r>
+        <w:rPr>
+          <w:rtl w:val="0"/>
+        </w:rPr>
+      </w:r>
+    </w:p>
+    <w:p>
+      <w:pPr>
+        <w:spacing w:line="240" w:lineRule="auto"/>
+        <w:rPr>
+          <w:rFonts w:ascii="Times New Roman" w:cs="Times New Roman" w:eastAsia="Times New Roman" w:hAnsi="Times New Roman"/>
+          <w:sz w:val="24"/>
+          <w:szCs w:val="24"/>
+        </w:rPr>
+      </w:pPr>
+      <w:r>
+        <w:rPr>
+          <w:rtl w:val="0"/>
+        </w:rPr>
+      </w:r>
+    </w:p>
+    <w:p>
+      <w:pPr>
+        <w:spacing w:line="240" w:lineRule="auto"/>
+        <w:rPr>
+          <w:rFonts w:ascii="Times New Roman" w:cs="Times New Roman" w:eastAsia="Times New Roman" w:hAnsi="Times New Roman"/>
+          <w:sz w:val="24"/>
+          <w:szCs w:val="24"/>
+        </w:rPr>
+      </w:pPr>
+      <w:r>
+        <w:rPr>
+          <w:rtl w:val="0"/>
+        </w:rPr>
+      </w:r>
+    </w:p>
+    <w:p>
+      <w:pPr>
+        <w:spacing w:line="240" w:lineRule="auto"/>
+        <w:rPr>
+          <w:rFonts w:ascii="Times New Roman" w:cs="Times New Roman" w:eastAsia="Times New Roman" w:hAnsi="Times New Roman"/>
+          <w:sz w:val="24"/>
+          <w:szCs w:val="24"/>
+        </w:rPr>
+      </w:pPr>
+      <w:r>
+        <w:rPr>
+          <w:rtl w:val="0"/>
+        </w:rPr>
+      </w:r>
+    </w:p>
+    <w:p>
+      <w:pPr>
+        <w:spacing w:line="240" w:lineRule="auto"/>
+        <w:rPr>
+          <w:rFonts w:ascii="Times New Roman" w:cs="Times New Roman" w:eastAsia="Times New Roman" w:hAnsi="Times New Roman"/>
+          <w:sz w:val="24"/>
+          <w:szCs w:val="24"/>
+        </w:rPr>
+      </w:pPr>
+      <w:r>
+        <w:rPr>
+          <w:rtl w:val="0"/>
+        </w:rPr>
+      </w:r>
+    </w:p>
+    <w:p>
+      <w:pPr>
+        <w:spacing w:line="240" w:lineRule="auto"/>
+        <w:rPr>
+          <w:rFonts w:ascii="Times New Roman" w:cs="Times New Roman" w:eastAsia="Times New Roman" w:hAnsi="Times New Roman"/>
+          <w:sz w:val="24"/>
+          <w:szCs w:val="24"/>
+        </w:rPr>
+      </w:pPr>
+      <w:r>
+        <w:rPr>
+          <w:rtl w:val="0"/>
+        </w:rPr>
+      </w:r>
+    </w:p>
+    <w:p>
+      <w:pPr>
+        <w:spacing w:line="240" w:lineRule="auto"/>
+        <w:rPr>
+          <w:rFonts w:ascii="Times New Roman" w:cs="Times New Roman" w:eastAsia="Times New Roman" w:hAnsi="Times New Roman"/>
+          <w:sz w:val="24"/>
+          <w:szCs w:val="24"/>
+        </w:rPr>
+      </w:pPr>
+      <w:r>
+        <w:rPr>
+          <w:rtl w:val="0"/>
+        </w:rPr>
+      </w:r>
+    </w:p>
+    <w:p>
+      <w:pPr>
+        <w:spacing w:line="240" w:lineRule="auto"/>
+        <w:rPr>
+          <w:rFonts w:ascii="Times New Roman" w:cs="Times New Roman" w:eastAsia="Times New Roman" w:hAnsi="Times New Roman"/>
+          <w:sz w:val="24"/>
+          <w:szCs w:val="24"/>
+        </w:rPr>
+      </w:pPr>
+      <w:r>
+        <w:rPr>
+          <w:rtl w:val="0"/>
+        </w:rPr>
+      </w:r>
+    </w:p>
+    <w:p>
+      <w:pPr>
+        <w:spacing w:line="240" w:lineRule="auto"/>
+        <w:rPr>
+          <w:rFonts w:ascii="Times New Roman" w:cs="Times New Roman" w:eastAsia="Times New Roman" w:hAnsi="Times New Roman"/>
+          <w:sz w:val="24"/>
+          <w:szCs w:val="24"/>
+        </w:rPr>
+      </w:pPr>
+      <w:r>
+        <w:rPr>
+          <w:rtl w:val="0"/>
+        </w:rPr>
+      </w:r>
+    </w:p>
+    <w:p>
+      <w:pPr>
+        <w:spacing w:line="240" w:lineRule="auto"/>
+        <w:jc w:val="right"/>
+        <w:rPr>
+          <w:rFonts w:ascii="Times New Roman" w:cs="Times New Roman" w:eastAsia="Times New Roman" w:hAnsi="Times New Roman"/>
+          <w:b w:val="1"/>
+          <w:sz w:val="24"/>
+          <w:szCs w:val="24"/>
+        </w:rPr>
+      </w:pPr>
+      <w:r>
+        <w:rPr>
+          <w:rFonts w:ascii="Times New Roman" w:cs="Times New Roman" w:eastAsia="Times New Roman" w:hAnsi="Times New Roman"/>
+          <w:b w:val="1"/>
+          <w:sz w:val="24"/>
+          <w:szCs w:val="24"/>
+          <w:rtl w:val="0"/>
+        </w:rPr>
+        <w:t xml:space="preserve">Приложение 1</w:t>
+      </w:r>
+    </w:p>
+    <w:p>
+      <w:pPr>
+        <w:spacing w:line="240" w:lineRule="auto"/>
+        <w:rPr>
+          <w:rFonts w:ascii="Times New Roman" w:cs="Times New Roman" w:eastAsia="Times New Roman" w:hAnsi="Times New Roman"/>
+          <w:sz w:val="24"/>
+          <w:szCs w:val="24"/>
+        </w:rPr>
+      </w:pPr>
+      <w:r>
+        <w:rPr>
+          <w:rFonts w:ascii="Times New Roman" w:cs="Times New Roman" w:eastAsia="Times New Roman" w:hAnsi="Times New Roman"/>
+          <w:sz w:val="24"/>
+          <w:szCs w:val="24"/>
+        </w:rPr>
+        <w:drawing>
+          <wp:inline distB="114300" distT="114300" distL="114300" distR="114300">
+            <wp:extent cx="6296025" cy="8812462"/>
+            <wp:effectExtent b="0" l="0" r="0" t="0"/>
+            <wp:docPr id="1" name="image1.jpg"/>
+            <a:graphic>
+              <a:graphicData uri="http://schemas.openxmlformats.org/drawingml/2006/picture">
+                <pic:pic>
+                  <pic:nvPicPr>
+                    <pic:cNvPr id="0" name="image1.jpg"/>
+                    <pic:cNvPicPr preferRelativeResize="0"/>
+                  </pic:nvPicPr>
+                  <pic:blipFill>
+                    <a:blip r:embed="rId8"/>
+                    <a:srcRect b="0" l="0" r="0" t="0"/>
+                    <a:stretch>
+                      <a:fillRect/>
+                    </a:stretch>
+                  </pic:blipFill>
+                  <pic:spPr>
+                    <a:xfrm>
+                      <a:off x="0" y="0"/>
+                      <a:ext cx="6296025" cy="8812462"/>
+                    </a:xfrm>
+                    <a:prstGeom prst="rect"/>
+                    <a:ln/>
+                  </pic:spPr>
+                </pic:pic>
+              </a:graphicData>
+            </a:graphic>
+          </wp:inline>
+        </w:drawing>
+      </w:r>
+      <w:r>
+        <w:rPr>
+          <w:rtl w:val="0"/>
+        </w:rPr>
+      </w:r>
+    </w:p>
+    <w:p>
+      <w:pPr>
+        <w:spacing w:line="240" w:lineRule="auto"/>
+        <w:rPr>
+          <w:rFonts w:ascii="Times New Roman" w:cs="Times New Roman" w:eastAsia="Times New Roman" w:hAnsi="Times New Roman"/>
+          <w:sz w:val="24"/>
+          <w:szCs w:val="24"/>
+        </w:rPr>
+      </w:pPr>
+      <w:r>
+        <w:rPr>
+          <w:rtl w:val="0"/>
+        </w:rPr>
+      </w:r>
+    </w:p>
     <w:sectPr>
-      <w:footerReference r:id="rId6" w:type="default"/>
+      <w:footerReference r:id="rId9" w:type="default"/>
       <w:pgSz w:h="16834" w:w="11909"/>
       <w:pgMar w:bottom="1417.3228346456694" w:top="850.3937007874016" w:left="1417.3228346456694" w:right="566.9291338582677" w:header="720" w:footer="720"/>
       <w:pgNumType w:start="1"/>

</xml_diff>